<commit_message>
Added : Kick-Off Presentation
</commit_message>
<xml_diff>
--- a/Documents/System_Documents/SystemRequierments/SystemRequirements_V1_0_1.docx
+++ b/Documents/System_Documents/SystemRequierments/SystemRequirements_V1_0_1.docx
@@ -3174,7 +3174,47 @@
               <w:t>DE</w:t>
             </w:r>
             <w:r>
-              <w:t>) or “Automated small parts warehouse” (E</w:t>
+              <w:t xml:space="preserve">) </w:t>
+            </w:r>
+            <w:proofErr w:type="spellStart"/>
+            <w:r>
+              <w:t>or</w:t>
+            </w:r>
+            <w:proofErr w:type="spellEnd"/>
+            <w:r>
+              <w:t xml:space="preserve"> “</w:t>
+            </w:r>
+            <w:proofErr w:type="spellStart"/>
+            <w:r>
+              <w:t>Automated</w:t>
+            </w:r>
+            <w:proofErr w:type="spellEnd"/>
+            <w:r>
+              <w:t xml:space="preserve"> </w:t>
+            </w:r>
+            <w:proofErr w:type="spellStart"/>
+            <w:r>
+              <w:t>small</w:t>
+            </w:r>
+            <w:proofErr w:type="spellEnd"/>
+            <w:r>
+              <w:t xml:space="preserve"> </w:t>
+            </w:r>
+            <w:proofErr w:type="spellStart"/>
+            <w:r>
+              <w:t>parts</w:t>
+            </w:r>
+            <w:proofErr w:type="spellEnd"/>
+            <w:r>
+              <w:t xml:space="preserve"> </w:t>
+            </w:r>
+            <w:proofErr w:type="spellStart"/>
+            <w:r>
+              <w:t>warehouse</w:t>
+            </w:r>
+            <w:proofErr w:type="spellEnd"/>
+            <w:r>
+              <w:t>” (E</w:t>
             </w:r>
             <w:r>
               <w:t>N</w:t>
@@ -3701,7 +3741,21 @@
               <w:rPr>
                 <w:lang w:val="en-US"/>
               </w:rPr>
-              <w:t>A Dashboard which is a part of the KukadigitalTwin GUI , used for control and monitor the digital twin and the real twin.</w:t>
+              <w:t xml:space="preserve">A Dashboard which is a part of the </w:t>
+            </w:r>
+            <w:proofErr w:type="spellStart"/>
+            <w:r>
+              <w:rPr>
+                <w:lang w:val="en-US"/>
+              </w:rPr>
+              <w:t>KukadigitalTwin</w:t>
+            </w:r>
+            <w:proofErr w:type="spellEnd"/>
+            <w:r>
+              <w:rPr>
+                <w:lang w:val="en-US"/>
+              </w:rPr>
+              <w:t xml:space="preserve"> GUI , used for control and monitor the digital twin and the real twin.</w:t>
             </w:r>
           </w:p>
         </w:tc>
@@ -3938,13 +3992,12 @@
       <w:r>
         <w:rPr>
           <w:noProof/>
-          <w:lang w:val="en-US"/>
         </w:rPr>
         <w:drawing>
-          <wp:inline distT="0" distB="0" distL="0" distR="0" wp14:anchorId="52758BD8" wp14:editId="56B21437">
+          <wp:inline distT="0" distB="0" distL="0" distR="0" wp14:anchorId="3A59FF0F" wp14:editId="175263AE">
             <wp:extent cx="5731510" cy="3223895"/>
             <wp:effectExtent l="0" t="0" r="2540" b="0"/>
-            <wp:docPr id="2040587085" name="Picture 3" descr="A diagram of a computer system&#10;&#10;Description automatically generated with medium confidence"/>
+            <wp:docPr id="462973960" name="Picture 2" descr="A diagram of a computer server&#10;&#10;Description automatically generated with medium confidence"/>
             <wp:cNvGraphicFramePr>
               <a:graphicFrameLocks xmlns:a="http://schemas.openxmlformats.org/drawingml/2006/main" noChangeAspect="1"/>
             </wp:cNvGraphicFramePr>
@@ -3952,7 +4005,7 @@
               <a:graphicData uri="http://schemas.openxmlformats.org/drawingml/2006/picture">
                 <pic:pic xmlns:pic="http://schemas.openxmlformats.org/drawingml/2006/picture">
                   <pic:nvPicPr>
-                    <pic:cNvPr id="2040587085" name="Picture 3" descr="A diagram of a computer system&#10;&#10;Description automatically generated with medium confidence"/>
+                    <pic:cNvPr id="462973960" name="Picture 2" descr="A diagram of a computer server&#10;&#10;Description automatically generated with medium confidence"/>
                     <pic:cNvPicPr/>
                   </pic:nvPicPr>
                   <pic:blipFill>
@@ -3987,9 +4040,6 @@
       <w:pPr>
         <w:pStyle w:val="Caption"/>
         <w:jc w:val="center"/>
-        <w:rPr>
-          <w:lang w:val="en-US"/>
-        </w:rPr>
       </w:pPr>
       <w:r>
         <w:t xml:space="preserve">Figure </w:t>
@@ -4016,7 +4066,13 @@
         <w:rPr>
           <w:lang w:val="en-US"/>
         </w:rPr>
-        <w:t>: System Overview</w:t>
+        <w:t xml:space="preserve">: </w:t>
+      </w:r>
+      <w:r>
+        <w:rPr>
+          <w:lang w:val="en-US"/>
+        </w:rPr>
+        <w:t>System Overview</w:t>
       </w:r>
     </w:p>
     <w:p>
@@ -4079,13 +4135,23 @@
         </w:rPr>
         <w:t xml:space="preserve">, </w:t>
       </w:r>
+      <w:proofErr w:type="spellStart"/>
       <w:r>
         <w:rPr>
           <w:b/>
           <w:bCs/>
           <w:lang w:val="en-DE"/>
         </w:rPr>
-        <w:t>MoveIt 2</w:t>
+        <w:t>MoveIt</w:t>
+      </w:r>
+      <w:proofErr w:type="spellEnd"/>
+      <w:r>
+        <w:rPr>
+          <w:b/>
+          <w:bCs/>
+          <w:lang w:val="en-DE"/>
+        </w:rPr>
+        <w:t xml:space="preserve"> 2</w:t>
       </w:r>
       <w:r>
         <w:rPr>
@@ -4135,13 +4201,23 @@
         </w:rPr>
         <w:t xml:space="preserve">, which manages the real-time control of the robot. The core includes ROS2 components such as </w:t>
       </w:r>
+      <w:proofErr w:type="spellStart"/>
       <w:r>
         <w:rPr>
           <w:b/>
           <w:bCs/>
           <w:lang w:val="en-DE"/>
         </w:rPr>
-        <w:t>MoveIt 2</w:t>
+        <w:t>MoveIt</w:t>
+      </w:r>
+      <w:proofErr w:type="spellEnd"/>
+      <w:r>
+        <w:rPr>
+          <w:b/>
+          <w:bCs/>
+          <w:lang w:val="en-DE"/>
+        </w:rPr>
+        <w:t xml:space="preserve"> 2</w:t>
       </w:r>
       <w:r>
         <w:rPr>
@@ -5921,7 +5997,15 @@
         <w:pStyle w:val="ArialHS"/>
       </w:pPr>
       <w:r>
-        <w:t>The User here can set a point (x,y,z) and a speed and click on the Go to Point button (the robot here shall start moving to that point and also the simulation).</w:t>
+        <w:t>The User here can set a point (</w:t>
+      </w:r>
+      <w:proofErr w:type="spellStart"/>
+      <w:r>
+        <w:t>x,y,z</w:t>
+      </w:r>
+      <w:proofErr w:type="spellEnd"/>
+      <w:r>
+        <w:t>) and a speed and click on the Go to Point button (the robot here shall start moving to that point and also the simulation).</w:t>
       </w:r>
     </w:p>
     <w:p>
@@ -7121,8 +7205,30 @@
               <w:rPr>
                 <w:lang w:val="en-DE"/>
               </w:rPr>
-              <w:t>The User inputs the UserEmail and UserPassword</w:t>
-            </w:r>
+              <w:t xml:space="preserve">The User inputs the </w:t>
+            </w:r>
+            <w:proofErr w:type="spellStart"/>
+            <w:r>
+              <w:rPr>
+                <w:lang w:val="en-DE"/>
+              </w:rPr>
+              <w:t>UserEmail</w:t>
+            </w:r>
+            <w:proofErr w:type="spellEnd"/>
+            <w:r>
+              <w:rPr>
+                <w:lang w:val="en-DE"/>
+              </w:rPr>
+              <w:t xml:space="preserve"> and </w:t>
+            </w:r>
+            <w:proofErr w:type="spellStart"/>
+            <w:r>
+              <w:rPr>
+                <w:lang w:val="en-DE"/>
+              </w:rPr>
+              <w:t>UserPassword</w:t>
+            </w:r>
+            <w:proofErr w:type="spellEnd"/>
           </w:p>
           <w:p>
             <w:pPr>
@@ -7139,8 +7245,16 @@
               <w:rPr>
                 <w:lang w:val="en-DE"/>
               </w:rPr>
-              <w:t>The User presses the LoginButton</w:t>
-            </w:r>
+              <w:t xml:space="preserve">The User presses the </w:t>
+            </w:r>
+            <w:proofErr w:type="spellStart"/>
+            <w:r>
+              <w:rPr>
+                <w:lang w:val="en-DE"/>
+              </w:rPr>
+              <w:t>LoginButton</w:t>
+            </w:r>
+            <w:proofErr w:type="spellEnd"/>
           </w:p>
           <w:p>
             <w:pPr>
@@ -7163,7 +7277,21 @@
               <w:rPr>
                 <w:lang w:val="en-DE"/>
               </w:rPr>
-              <w:t xml:space="preserve">displays a “LoginSuccessfulMessage” for 3 seconds and </w:t>
+              <w:t>displays a “</w:t>
+            </w:r>
+            <w:proofErr w:type="spellStart"/>
+            <w:r>
+              <w:rPr>
+                <w:lang w:val="en-DE"/>
+              </w:rPr>
+              <w:t>LoginSuccessfulMessage</w:t>
+            </w:r>
+            <w:proofErr w:type="spellEnd"/>
+            <w:r>
+              <w:rPr>
+                <w:lang w:val="en-DE"/>
+              </w:rPr>
+              <w:t xml:space="preserve">” for 3 seconds and </w:t>
             </w:r>
             <w:r>
               <w:rPr>
@@ -7269,7 +7397,21 @@
               <w:rPr>
                 <w:lang w:val="en-US"/>
               </w:rPr>
-              <w:t>The KukaVerse displays “LoginFaildMessage” for 3 seconds</w:t>
+              <w:t>The KukaVerse displays “</w:t>
+            </w:r>
+            <w:proofErr w:type="spellStart"/>
+            <w:r>
+              <w:rPr>
+                <w:lang w:val="en-US"/>
+              </w:rPr>
+              <w:t>LoginFaildMessage</w:t>
+            </w:r>
+            <w:proofErr w:type="spellEnd"/>
+            <w:r>
+              <w:rPr>
+                <w:lang w:val="en-US"/>
+              </w:rPr>
+              <w:t>” for 3 seconds</w:t>
             </w:r>
           </w:p>
           <w:p>
@@ -7602,8 +7744,16 @@
               <w:rPr>
                 <w:lang w:val="en-DE"/>
               </w:rPr>
-              <w:t>The KukaVerse displays the HomeScreen and the MainDashboard</w:t>
-            </w:r>
+              <w:t xml:space="preserve">The KukaVerse displays the HomeScreen and the </w:t>
+            </w:r>
+            <w:proofErr w:type="spellStart"/>
+            <w:r>
+              <w:rPr>
+                <w:lang w:val="en-DE"/>
+              </w:rPr>
+              <w:t>MainDashboard</w:t>
+            </w:r>
+            <w:proofErr w:type="spellEnd"/>
           </w:p>
         </w:tc>
       </w:tr>
@@ -8232,8 +8382,16 @@
               <w:rPr>
                 <w:lang w:val="en-DE"/>
               </w:rPr>
-              <w:t>The KukaVerse displays KukaVerseInfo</w:t>
-            </w:r>
+              <w:t xml:space="preserve">The KukaVerse displays </w:t>
+            </w:r>
+            <w:proofErr w:type="spellStart"/>
+            <w:r>
+              <w:rPr>
+                <w:lang w:val="en-DE"/>
+              </w:rPr>
+              <w:t>KukaVerseInfo</w:t>
+            </w:r>
+            <w:proofErr w:type="spellEnd"/>
           </w:p>
           <w:p>
             <w:pPr>
@@ -8252,17 +8410,39 @@
               </w:rPr>
               <w:t xml:space="preserve">The KukaVerse displays the list of </w:t>
             </w:r>
-            <w:r>
-              <w:rPr>
-                <w:lang w:val="en-DE"/>
-              </w:rPr>
-              <w:t xml:space="preserve">KukaVerseFunctionalityList </w:t>
-            </w:r>
-            <w:r>
-              <w:rPr>
-                <w:lang w:val="en-DE"/>
-              </w:rPr>
-              <w:t>and “SystemNotConnectedMessage”</w:t>
+            <w:proofErr w:type="spellStart"/>
+            <w:r>
+              <w:rPr>
+                <w:lang w:val="en-DE"/>
+              </w:rPr>
+              <w:t>KukaVerseFunctionalityList</w:t>
+            </w:r>
+            <w:proofErr w:type="spellEnd"/>
+            <w:r>
+              <w:rPr>
+                <w:lang w:val="en-DE"/>
+              </w:rPr>
+              <w:t xml:space="preserve"> </w:t>
+            </w:r>
+            <w:r>
+              <w:rPr>
+                <w:lang w:val="en-DE"/>
+              </w:rPr>
+              <w:t>and “</w:t>
+            </w:r>
+            <w:proofErr w:type="spellStart"/>
+            <w:r>
+              <w:rPr>
+                <w:lang w:val="en-DE"/>
+              </w:rPr>
+              <w:t>SystemNotConnectedMessage</w:t>
+            </w:r>
+            <w:proofErr w:type="spellEnd"/>
+            <w:r>
+              <w:rPr>
+                <w:lang w:val="en-DE"/>
+              </w:rPr>
+              <w:t>”</w:t>
             </w:r>
           </w:p>
           <w:p>
@@ -8286,7 +8466,21 @@
               <w:rPr>
                 <w:lang w:val="en-DE"/>
               </w:rPr>
-              <w:t xml:space="preserve">form the KukaVerseFunctionalityList </w:t>
+              <w:t xml:space="preserve">form the </w:t>
+            </w:r>
+            <w:proofErr w:type="spellStart"/>
+            <w:r>
+              <w:rPr>
+                <w:lang w:val="en-DE"/>
+              </w:rPr>
+              <w:t>KukaVerseFunctionalityList</w:t>
+            </w:r>
+            <w:proofErr w:type="spellEnd"/>
+            <w:r>
+              <w:rPr>
+                <w:lang w:val="en-DE"/>
+              </w:rPr>
+              <w:t xml:space="preserve"> </w:t>
             </w:r>
             <w:r>
               <w:rPr>
@@ -8399,7 +8593,21 @@
               <w:rPr>
                 <w:lang w:val="en-DE"/>
               </w:rPr>
-              <w:t>he User selects “Connect” from the KukaVerseFunctionalityList then the KukaVerse continues with UC4:ConnectionMode</w:t>
+              <w:t xml:space="preserve">he User selects “Connect” from the </w:t>
+            </w:r>
+            <w:proofErr w:type="spellStart"/>
+            <w:r>
+              <w:rPr>
+                <w:lang w:val="en-DE"/>
+              </w:rPr>
+              <w:t>KukaVerseFunctionalityList</w:t>
+            </w:r>
+            <w:proofErr w:type="spellEnd"/>
+            <w:r>
+              <w:rPr>
+                <w:lang w:val="en-DE"/>
+              </w:rPr>
+              <w:t xml:space="preserve"> then the KukaVerse continues with UC4:ConnectionMode</w:t>
             </w:r>
           </w:p>
         </w:tc>
@@ -8703,8 +8911,16 @@
               <w:rPr>
                 <w:lang w:val="en-DE"/>
               </w:rPr>
-              <w:t>The KukaVerse displays the DevicesList</w:t>
-            </w:r>
+              <w:t xml:space="preserve">The KukaVerse displays the </w:t>
+            </w:r>
+            <w:proofErr w:type="spellStart"/>
+            <w:r>
+              <w:rPr>
+                <w:lang w:val="en-DE"/>
+              </w:rPr>
+              <w:t>DevicesList</w:t>
+            </w:r>
+            <w:proofErr w:type="spellEnd"/>
           </w:p>
         </w:tc>
       </w:tr>
@@ -9323,8 +9539,16 @@
               <w:rPr>
                 <w:lang w:val="en-DE"/>
               </w:rPr>
-              <w:t>The User selects “Devices” from the KukaVerseFunctionalityList</w:t>
-            </w:r>
+              <w:t xml:space="preserve">The User selects “Devices” from the </w:t>
+            </w:r>
+            <w:proofErr w:type="spellStart"/>
+            <w:r>
+              <w:rPr>
+                <w:lang w:val="en-DE"/>
+              </w:rPr>
+              <w:t>KukaVerseFunctionalityList</w:t>
+            </w:r>
+            <w:proofErr w:type="spellEnd"/>
           </w:p>
         </w:tc>
       </w:tr>
@@ -9409,8 +9633,16 @@
               <w:rPr>
                 <w:lang w:val="en-DE"/>
               </w:rPr>
-              <w:t>The KukaVerse displays all stored DeviceCard</w:t>
-            </w:r>
+              <w:t xml:space="preserve">The KukaVerse displays all stored </w:t>
+            </w:r>
+            <w:proofErr w:type="spellStart"/>
+            <w:r>
+              <w:rPr>
+                <w:lang w:val="en-DE"/>
+              </w:rPr>
+              <w:t>DeviceCard</w:t>
+            </w:r>
+            <w:proofErr w:type="spellEnd"/>
             <w:r>
               <w:rPr>
                 <w:lang w:val="en-DE"/>
@@ -9433,7 +9665,35 @@
               <w:rPr>
                 <w:lang w:val="en-DE"/>
               </w:rPr>
-              <w:t>The KukaVerse displays the list of KukaVerseFunctionalityList and “SystemNotConnectedMessage”</w:t>
+              <w:t xml:space="preserve">The KukaVerse displays the list of </w:t>
+            </w:r>
+            <w:proofErr w:type="spellStart"/>
+            <w:r>
+              <w:rPr>
+                <w:lang w:val="en-DE"/>
+              </w:rPr>
+              <w:t>KukaVerseFunctionalityList</w:t>
+            </w:r>
+            <w:proofErr w:type="spellEnd"/>
+            <w:r>
+              <w:rPr>
+                <w:lang w:val="en-DE"/>
+              </w:rPr>
+              <w:t xml:space="preserve"> and “</w:t>
+            </w:r>
+            <w:proofErr w:type="spellStart"/>
+            <w:r>
+              <w:rPr>
+                <w:lang w:val="en-DE"/>
+              </w:rPr>
+              <w:t>SystemNotConnectedMessage</w:t>
+            </w:r>
+            <w:proofErr w:type="spellEnd"/>
+            <w:r>
+              <w:rPr>
+                <w:lang w:val="en-DE"/>
+              </w:rPr>
+              <w:t>”</w:t>
             </w:r>
           </w:p>
           <w:p>
@@ -9453,11 +9713,19 @@
               </w:rPr>
               <w:t xml:space="preserve">The KukaVerse displays </w:t>
             </w:r>
-            <w:r>
-              <w:rPr>
-                <w:lang w:val="en-DE"/>
-              </w:rPr>
-              <w:t xml:space="preserve">AddDeviceButton </w:t>
+            <w:proofErr w:type="spellStart"/>
+            <w:r>
+              <w:rPr>
+                <w:lang w:val="en-DE"/>
+              </w:rPr>
+              <w:t>AddDeviceButton</w:t>
+            </w:r>
+            <w:proofErr w:type="spellEnd"/>
+            <w:r>
+              <w:rPr>
+                <w:lang w:val="en-DE"/>
+              </w:rPr>
+              <w:t xml:space="preserve"> </w:t>
             </w:r>
           </w:p>
           <w:p>
@@ -9505,7 +9773,21 @@
               <w:rPr>
                 <w:lang w:val="en-DE"/>
               </w:rPr>
-              <w:t xml:space="preserve"> the AddDeviceButton then the KukaVerse continues with UC4:AddDeviceMode</w:t>
+              <w:t xml:space="preserve"> the </w:t>
+            </w:r>
+            <w:proofErr w:type="spellStart"/>
+            <w:r>
+              <w:rPr>
+                <w:lang w:val="en-DE"/>
+              </w:rPr>
+              <w:t>AddDeviceButton</w:t>
+            </w:r>
+            <w:proofErr w:type="spellEnd"/>
+            <w:r>
+              <w:rPr>
+                <w:lang w:val="en-DE"/>
+              </w:rPr>
+              <w:t xml:space="preserve"> then the KukaVerse continues with UC4:AddDeviceMode</w:t>
             </w:r>
           </w:p>
         </w:tc>
@@ -9594,8 +9876,30 @@
               <w:rPr>
                 <w:lang w:val="en-DE"/>
               </w:rPr>
-              <w:t>. If there is no DeviceCard stored then the KukaVerse displays DefaultDeviceCard</w:t>
-            </w:r>
+              <w:t xml:space="preserve">. If there is no </w:t>
+            </w:r>
+            <w:proofErr w:type="spellStart"/>
+            <w:r>
+              <w:rPr>
+                <w:lang w:val="en-DE"/>
+              </w:rPr>
+              <w:t>DeviceCard</w:t>
+            </w:r>
+            <w:proofErr w:type="spellEnd"/>
+            <w:r>
+              <w:rPr>
+                <w:lang w:val="en-DE"/>
+              </w:rPr>
+              <w:t xml:space="preserve"> stored then the KukaVerse displays </w:t>
+            </w:r>
+            <w:proofErr w:type="spellStart"/>
+            <w:r>
+              <w:rPr>
+                <w:lang w:val="en-DE"/>
+              </w:rPr>
+              <w:t>DefaultDeviceCard</w:t>
+            </w:r>
+            <w:proofErr w:type="spellEnd"/>
           </w:p>
           <w:p>
             <w:pPr>
@@ -9639,7 +9943,21 @@
               <w:rPr>
                 <w:lang w:val="en-DE"/>
               </w:rPr>
-              <w:t xml:space="preserve"> User selects “Connect” from the KukaVerseFunctionalityList then the KukaVerse continues with UC4:ConnectionMode</w:t>
+              <w:t xml:space="preserve"> User selects “Connect” from the </w:t>
+            </w:r>
+            <w:proofErr w:type="spellStart"/>
+            <w:r>
+              <w:rPr>
+                <w:lang w:val="en-DE"/>
+              </w:rPr>
+              <w:t>KukaVerseFunctionalityList</w:t>
+            </w:r>
+            <w:proofErr w:type="spellEnd"/>
+            <w:r>
+              <w:rPr>
+                <w:lang w:val="en-DE"/>
+              </w:rPr>
+              <w:t xml:space="preserve"> then the KukaVerse continues with UC4:ConnectionMode</w:t>
             </w:r>
           </w:p>
           <w:p>
@@ -9672,7 +9990,21 @@
               <w:rPr>
                 <w:lang w:val="en-DE"/>
               </w:rPr>
-              <w:t>he User “Home” from the KukaVerseFunctionalityList then the KukaVerse continues with UC2:HomeMode</w:t>
+              <w:t xml:space="preserve">he User “Home” from the </w:t>
+            </w:r>
+            <w:proofErr w:type="spellStart"/>
+            <w:r>
+              <w:rPr>
+                <w:lang w:val="en-DE"/>
+              </w:rPr>
+              <w:t>KukaVerseFunctionalityList</w:t>
+            </w:r>
+            <w:proofErr w:type="spellEnd"/>
+            <w:r>
+              <w:rPr>
+                <w:lang w:val="en-DE"/>
+              </w:rPr>
+              <w:t xml:space="preserve"> then the KukaVerse continues with UC2:HomeMode</w:t>
             </w:r>
           </w:p>
           <w:p>
@@ -9872,12 +10204,14 @@
                 <w:lang w:val="en-DE"/>
               </w:rPr>
             </w:pPr>
+            <w:proofErr w:type="spellStart"/>
             <w:r>
               <w:rPr>
                 <w:lang w:val="en-DE"/>
               </w:rPr>
               <w:t>AddDeviceMode</w:t>
             </w:r>
+            <w:proofErr w:type="spellEnd"/>
           </w:p>
         </w:tc>
       </w:tr>
@@ -9969,7 +10303,21 @@
               <w:rPr>
                 <w:lang w:val="en-DE"/>
               </w:rPr>
-              <w:t xml:space="preserve">  adds and stores a new DeviceCard .</w:t>
+              <w:t xml:space="preserve">  adds and stores a new </w:t>
+            </w:r>
+            <w:proofErr w:type="spellStart"/>
+            <w:r>
+              <w:rPr>
+                <w:lang w:val="en-DE"/>
+              </w:rPr>
+              <w:t>DeviceCard</w:t>
+            </w:r>
+            <w:proofErr w:type="spellEnd"/>
+            <w:r>
+              <w:rPr>
+                <w:lang w:val="en-DE"/>
+              </w:rPr>
+              <w:t xml:space="preserve"> .</w:t>
             </w:r>
           </w:p>
         </w:tc>
@@ -10461,8 +10809,16 @@
               <w:rPr>
                 <w:lang w:val="en-DE"/>
               </w:rPr>
-              <w:t>The User pushes The User  pushes the AddDeviceButton</w:t>
-            </w:r>
+              <w:t xml:space="preserve">The User pushes The User  pushes the </w:t>
+            </w:r>
+            <w:proofErr w:type="spellStart"/>
+            <w:r>
+              <w:rPr>
+                <w:lang w:val="en-DE"/>
+              </w:rPr>
+              <w:t>AddDeviceButton</w:t>
+            </w:r>
+            <w:proofErr w:type="spellEnd"/>
             <w:r>
               <w:rPr>
                 <w:lang w:val="en-DE"/>
@@ -10553,8 +10909,16 @@
               <w:rPr>
                 <w:lang w:val="en-DE"/>
               </w:rPr>
-              <w:t>The KukaVerse displays the NewDevicePannel</w:t>
-            </w:r>
+              <w:t xml:space="preserve">The KukaVerse displays the </w:t>
+            </w:r>
+            <w:proofErr w:type="spellStart"/>
+            <w:r>
+              <w:rPr>
+                <w:lang w:val="en-DE"/>
+              </w:rPr>
+              <w:t>NewDevicePannel</w:t>
+            </w:r>
+            <w:proofErr w:type="spellEnd"/>
             <w:r>
               <w:rPr>
                 <w:lang w:val="en-DE"/>
@@ -10577,7 +10941,14 @@
               <w:rPr>
                 <w:lang w:val="en-DE"/>
               </w:rPr>
-              <w:t>The User inputs a NewD</w:t>
+              <w:t xml:space="preserve">The User inputs a </w:t>
+            </w:r>
+            <w:proofErr w:type="spellStart"/>
+            <w:r>
+              <w:rPr>
+                <w:lang w:val="en-DE"/>
+              </w:rPr>
+              <w:t>NewD</w:t>
             </w:r>
             <w:r>
               <w:rPr>
@@ -10603,6 +10974,7 @@
               </w:rPr>
               <w:t>ceName</w:t>
             </w:r>
+            <w:proofErr w:type="spellEnd"/>
           </w:p>
           <w:p>
             <w:pPr>
@@ -10619,7 +10991,14 @@
               <w:rPr>
                 <w:lang w:val="en-DE"/>
               </w:rPr>
-              <w:t>The User selects a NewDevice</w:t>
+              <w:t xml:space="preserve">The User selects a </w:t>
+            </w:r>
+            <w:proofErr w:type="spellStart"/>
+            <w:r>
+              <w:rPr>
+                <w:lang w:val="en-DE"/>
+              </w:rPr>
+              <w:t>NewDevice</w:t>
             </w:r>
             <w:r>
               <w:rPr>
@@ -10627,6 +11006,7 @@
               </w:rPr>
               <w:t>Type</w:t>
             </w:r>
+            <w:proofErr w:type="spellEnd"/>
           </w:p>
           <w:p>
             <w:pPr>
@@ -10643,8 +11023,16 @@
               <w:rPr>
                 <w:lang w:val="en-DE"/>
               </w:rPr>
-              <w:t>The User inputs a NewDeviceDescription</w:t>
-            </w:r>
+              <w:t xml:space="preserve">The User inputs a </w:t>
+            </w:r>
+            <w:proofErr w:type="spellStart"/>
+            <w:r>
+              <w:rPr>
+                <w:lang w:val="en-DE"/>
+              </w:rPr>
+              <w:t>NewDeviceDescription</w:t>
+            </w:r>
+            <w:proofErr w:type="spellEnd"/>
           </w:p>
           <w:p>
             <w:pPr>
@@ -10679,7 +11067,49 @@
               <w:rPr>
                 <w:lang w:val="en-DE"/>
               </w:rPr>
-              <w:t xml:space="preserve"> SaveDeviceButton then the KukaVerse stores the NewDevice and continues with UC3: DevicesMode with a new DeviceCard on the DevicesScreen.</w:t>
+              <w:t xml:space="preserve"> </w:t>
+            </w:r>
+            <w:proofErr w:type="spellStart"/>
+            <w:r>
+              <w:rPr>
+                <w:lang w:val="en-DE"/>
+              </w:rPr>
+              <w:t>SaveDeviceButton</w:t>
+            </w:r>
+            <w:proofErr w:type="spellEnd"/>
+            <w:r>
+              <w:rPr>
+                <w:lang w:val="en-DE"/>
+              </w:rPr>
+              <w:t xml:space="preserve"> then the KukaVerse stores the </w:t>
+            </w:r>
+            <w:proofErr w:type="spellStart"/>
+            <w:r>
+              <w:rPr>
+                <w:lang w:val="en-DE"/>
+              </w:rPr>
+              <w:t>NewDevice</w:t>
+            </w:r>
+            <w:proofErr w:type="spellEnd"/>
+            <w:r>
+              <w:rPr>
+                <w:lang w:val="en-DE"/>
+              </w:rPr>
+              <w:t xml:space="preserve"> and continues with UC3: DevicesMode with a new </w:t>
+            </w:r>
+            <w:proofErr w:type="spellStart"/>
+            <w:r>
+              <w:rPr>
+                <w:lang w:val="en-DE"/>
+              </w:rPr>
+              <w:t>DeviceCard</w:t>
+            </w:r>
+            <w:proofErr w:type="spellEnd"/>
+            <w:r>
+              <w:rPr>
+                <w:lang w:val="en-DE"/>
+              </w:rPr>
+              <w:t xml:space="preserve"> on the DevicesScreen.</w:t>
             </w:r>
           </w:p>
         </w:tc>
@@ -10780,8 +11210,58 @@
               <w:rPr>
                 <w:lang w:val="en-US"/>
               </w:rPr>
-              <w:t>he User selects CancelButton then the KukaVerse continues with UC3:DevicesMode with no NewDevice and no new DeviceCard on the DevicesScreem</w:t>
-            </w:r>
+              <w:t xml:space="preserve">he User selects </w:t>
+            </w:r>
+            <w:proofErr w:type="spellStart"/>
+            <w:r>
+              <w:rPr>
+                <w:lang w:val="en-US"/>
+              </w:rPr>
+              <w:t>CancelButton</w:t>
+            </w:r>
+            <w:proofErr w:type="spellEnd"/>
+            <w:r>
+              <w:rPr>
+                <w:lang w:val="en-US"/>
+              </w:rPr>
+              <w:t xml:space="preserve"> then the KukaVerse continues with UC3:DevicesMode with no </w:t>
+            </w:r>
+            <w:proofErr w:type="spellStart"/>
+            <w:r>
+              <w:rPr>
+                <w:lang w:val="en-US"/>
+              </w:rPr>
+              <w:t>NewDevice</w:t>
+            </w:r>
+            <w:proofErr w:type="spellEnd"/>
+            <w:r>
+              <w:rPr>
+                <w:lang w:val="en-US"/>
+              </w:rPr>
+              <w:t xml:space="preserve"> and no new </w:t>
+            </w:r>
+            <w:proofErr w:type="spellStart"/>
+            <w:r>
+              <w:rPr>
+                <w:lang w:val="en-US"/>
+              </w:rPr>
+              <w:t>DeviceCard</w:t>
+            </w:r>
+            <w:proofErr w:type="spellEnd"/>
+            <w:r>
+              <w:rPr>
+                <w:lang w:val="en-US"/>
+              </w:rPr>
+              <w:t xml:space="preserve"> on the </w:t>
+            </w:r>
+            <w:proofErr w:type="spellStart"/>
+            <w:r>
+              <w:rPr>
+                <w:lang w:val="en-US"/>
+              </w:rPr>
+              <w:t>DevicesScreem</w:t>
+            </w:r>
+            <w:proofErr w:type="spellEnd"/>
           </w:p>
           <w:p>
             <w:pPr>
@@ -11071,7 +11551,21 @@
               <w:rPr>
                 <w:lang w:val="en-DE"/>
               </w:rPr>
-              <w:t>The KukaVerse displays the ConnectionPannl on the ConnectionScreen</w:t>
+              <w:t xml:space="preserve">The KukaVerse displays the </w:t>
+            </w:r>
+            <w:proofErr w:type="spellStart"/>
+            <w:r>
+              <w:rPr>
+                <w:lang w:val="en-DE"/>
+              </w:rPr>
+              <w:t>ConnectionPannl</w:t>
+            </w:r>
+            <w:proofErr w:type="spellEnd"/>
+            <w:r>
+              <w:rPr>
+                <w:lang w:val="en-DE"/>
+              </w:rPr>
+              <w:t xml:space="preserve"> on the ConnectionScreen</w:t>
             </w:r>
           </w:p>
         </w:tc>
@@ -11431,8 +11925,30 @@
               <w:rPr>
                 <w:lang w:val="en-DE"/>
               </w:rPr>
-              <w:t>KukaVerse fails to connect the KukaVerseOpcuaClient to the KukaOpcuaServer</w:t>
-            </w:r>
+              <w:t xml:space="preserve">KukaVerse fails to connect the </w:t>
+            </w:r>
+            <w:proofErr w:type="spellStart"/>
+            <w:r>
+              <w:rPr>
+                <w:lang w:val="en-DE"/>
+              </w:rPr>
+              <w:t>KukaVerseOpcuaClient</w:t>
+            </w:r>
+            <w:proofErr w:type="spellEnd"/>
+            <w:r>
+              <w:rPr>
+                <w:lang w:val="en-DE"/>
+              </w:rPr>
+              <w:t xml:space="preserve"> to the </w:t>
+            </w:r>
+            <w:proofErr w:type="spellStart"/>
+            <w:r>
+              <w:rPr>
+                <w:lang w:val="en-DE"/>
+              </w:rPr>
+              <w:t>KukaOpcuaServer</w:t>
+            </w:r>
+            <w:proofErr w:type="spellEnd"/>
             <w:r>
               <w:rPr>
                 <w:lang w:val="en-DE"/>
@@ -11683,8 +12199,16 @@
               <w:rPr>
                 <w:lang w:val="en-DE"/>
               </w:rPr>
-              <w:t>The User selects “Devices” from the KukaVerseFunctionalityList</w:t>
-            </w:r>
+              <w:t xml:space="preserve">The User selects “Devices” from the </w:t>
+            </w:r>
+            <w:proofErr w:type="spellStart"/>
+            <w:r>
+              <w:rPr>
+                <w:lang w:val="en-DE"/>
+              </w:rPr>
+              <w:t>KukaVerseFunctionalityList</w:t>
+            </w:r>
+            <w:proofErr w:type="spellEnd"/>
           </w:p>
         </w:tc>
       </w:tr>
@@ -11769,8 +12293,16 @@
               <w:rPr>
                 <w:lang w:val="en-DE"/>
               </w:rPr>
-              <w:t>The KukaVerse displays the ConnectionScreen with ConnectionPannel</w:t>
-            </w:r>
+              <w:t xml:space="preserve">The KukaVerse displays the ConnectionScreen with </w:t>
+            </w:r>
+            <w:proofErr w:type="spellStart"/>
+            <w:r>
+              <w:rPr>
+                <w:lang w:val="en-DE"/>
+              </w:rPr>
+              <w:t>ConnectionPannel</w:t>
+            </w:r>
+            <w:proofErr w:type="spellEnd"/>
           </w:p>
           <w:p>
             <w:pPr>
@@ -11805,8 +12337,16 @@
               <w:rPr>
                 <w:lang w:val="en-DE"/>
               </w:rPr>
-              <w:t>The User inputs the EndpointURL</w:t>
-            </w:r>
+              <w:t xml:space="preserve">The User inputs the </w:t>
+            </w:r>
+            <w:proofErr w:type="spellStart"/>
+            <w:r>
+              <w:rPr>
+                <w:lang w:val="en-DE"/>
+              </w:rPr>
+              <w:t>EndpointURL</w:t>
+            </w:r>
+            <w:proofErr w:type="spellEnd"/>
           </w:p>
           <w:p>
             <w:pPr>
@@ -11823,7 +12363,21 @@
               <w:rPr>
                 <w:lang w:val="en-DE"/>
               </w:rPr>
-              <w:t>The User selects the LoggingLevel of the connection</w:t>
+              <w:t xml:space="preserve">The User selects the </w:t>
+            </w:r>
+            <w:proofErr w:type="spellStart"/>
+            <w:r>
+              <w:rPr>
+                <w:lang w:val="en-DE"/>
+              </w:rPr>
+              <w:t>LoggingLevel</w:t>
+            </w:r>
+            <w:proofErr w:type="spellEnd"/>
+            <w:r>
+              <w:rPr>
+                <w:lang w:val="en-DE"/>
+              </w:rPr>
+              <w:t xml:space="preserve"> of the connection</w:t>
             </w:r>
           </w:p>
           <w:p>
@@ -11841,7 +12395,21 @@
               <w:rPr>
                 <w:lang w:val="en-DE"/>
               </w:rPr>
-              <w:t>If The User pushes the ConnectButton then the KukaVerse</w:t>
+              <w:t xml:space="preserve">If The User pushes the </w:t>
+            </w:r>
+            <w:proofErr w:type="spellStart"/>
+            <w:r>
+              <w:rPr>
+                <w:lang w:val="en-DE"/>
+              </w:rPr>
+              <w:t>ConnectButton</w:t>
+            </w:r>
+            <w:proofErr w:type="spellEnd"/>
+            <w:r>
+              <w:rPr>
+                <w:lang w:val="en-DE"/>
+              </w:rPr>
+              <w:t xml:space="preserve"> then the KukaVerse</w:t>
             </w:r>
             <w:r>
               <w:rPr>
@@ -11871,8 +12439,30 @@
               <w:rPr>
                 <w:lang w:val="en-DE"/>
               </w:rPr>
-              <w:t>Connects the KukaVerseOpcuaClient to the KukaOpcuaServer</w:t>
-            </w:r>
+              <w:t xml:space="preserve">Connects the </w:t>
+            </w:r>
+            <w:proofErr w:type="spellStart"/>
+            <w:r>
+              <w:rPr>
+                <w:lang w:val="en-DE"/>
+              </w:rPr>
+              <w:t>KukaVerseOpcuaClient</w:t>
+            </w:r>
+            <w:proofErr w:type="spellEnd"/>
+            <w:r>
+              <w:rPr>
+                <w:lang w:val="en-DE"/>
+              </w:rPr>
+              <w:t xml:space="preserve"> to the </w:t>
+            </w:r>
+            <w:proofErr w:type="spellStart"/>
+            <w:r>
+              <w:rPr>
+                <w:lang w:val="en-DE"/>
+              </w:rPr>
+              <w:t>KukaOpcuaServer</w:t>
+            </w:r>
+            <w:proofErr w:type="spellEnd"/>
           </w:p>
           <w:p>
             <w:pPr>
@@ -11901,7 +12491,21 @@
               <w:rPr>
                 <w:lang w:val="en-DE"/>
               </w:rPr>
-              <w:t>“SystemConnectedMessage”</w:t>
+              <w:t>“</w:t>
+            </w:r>
+            <w:proofErr w:type="spellStart"/>
+            <w:r>
+              <w:rPr>
+                <w:lang w:val="en-DE"/>
+              </w:rPr>
+              <w:t>SystemConnectedMessage</w:t>
+            </w:r>
+            <w:proofErr w:type="spellEnd"/>
+            <w:r>
+              <w:rPr>
+                <w:lang w:val="en-DE"/>
+              </w:rPr>
+              <w:t>”</w:t>
             </w:r>
           </w:p>
           <w:p>
@@ -11925,8 +12529,16 @@
               <w:rPr>
                 <w:lang w:val="en-DE"/>
               </w:rPr>
-              <w:t>nables the “Simulate” option on the KukaVerseFunctionalityList</w:t>
-            </w:r>
+              <w:t xml:space="preserve">nables the “Simulate” option on the </w:t>
+            </w:r>
+            <w:proofErr w:type="spellStart"/>
+            <w:r>
+              <w:rPr>
+                <w:lang w:val="en-DE"/>
+              </w:rPr>
+              <w:t>KukaVerseFunctionalityList</w:t>
+            </w:r>
+            <w:proofErr w:type="spellEnd"/>
           </w:p>
           <w:p>
             <w:pPr>
@@ -11949,7 +12561,21 @@
               <w:rPr>
                 <w:lang w:val="en-DE"/>
               </w:rPr>
-              <w:t>“Simulate” from the KukaVerseFunctionalityList then the KukaVerse continues with UC6:SimulationMode</w:t>
+              <w:t xml:space="preserve">“Simulate” from the </w:t>
+            </w:r>
+            <w:proofErr w:type="spellStart"/>
+            <w:r>
+              <w:rPr>
+                <w:lang w:val="en-DE"/>
+              </w:rPr>
+              <w:t>KukaVerseFunctionalityList</w:t>
+            </w:r>
+            <w:proofErr w:type="spellEnd"/>
+            <w:r>
+              <w:rPr>
+                <w:lang w:val="en-DE"/>
+              </w:rPr>
+              <w:t xml:space="preserve"> then the KukaVerse continues with UC6:SimulationMode</w:t>
             </w:r>
           </w:p>
         </w:tc>
@@ -12045,8 +12671,30 @@
               <w:rPr>
                 <w:lang w:val="en-DE"/>
               </w:rPr>
-              <w:t>KukaVerse fails to connect the KukaVerseOpcuaClient to the KukaOpcuaServer</w:t>
-            </w:r>
+              <w:t xml:space="preserve">KukaVerse fails to connect the </w:t>
+            </w:r>
+            <w:proofErr w:type="spellStart"/>
+            <w:r>
+              <w:rPr>
+                <w:lang w:val="en-DE"/>
+              </w:rPr>
+              <w:t>KukaVerseOpcuaClient</w:t>
+            </w:r>
+            <w:proofErr w:type="spellEnd"/>
+            <w:r>
+              <w:rPr>
+                <w:lang w:val="en-DE"/>
+              </w:rPr>
+              <w:t xml:space="preserve"> to the </w:t>
+            </w:r>
+            <w:proofErr w:type="spellStart"/>
+            <w:r>
+              <w:rPr>
+                <w:lang w:val="en-DE"/>
+              </w:rPr>
+              <w:t>KukaOpcuaServer</w:t>
+            </w:r>
+            <w:proofErr w:type="spellEnd"/>
             <w:r>
               <w:rPr>
                 <w:lang w:val="en-DE"/>
@@ -12075,7 +12723,21 @@
               <w:rPr>
                 <w:lang w:val="en-DE"/>
               </w:rPr>
-              <w:t xml:space="preserve">displays “OpcuaConnectionErrorMessage” </w:t>
+              <w:t>displays “</w:t>
+            </w:r>
+            <w:proofErr w:type="spellStart"/>
+            <w:r>
+              <w:rPr>
+                <w:lang w:val="en-DE"/>
+              </w:rPr>
+              <w:t>OpcuaConnectionErrorMessage</w:t>
+            </w:r>
+            <w:proofErr w:type="spellEnd"/>
+            <w:r>
+              <w:rPr>
+                <w:lang w:val="en-DE"/>
+              </w:rPr>
+              <w:t xml:space="preserve">” </w:t>
             </w:r>
           </w:p>
           <w:p>
@@ -12107,11 +12769,19 @@
               </w:rPr>
               <w:t>“</w:t>
             </w:r>
-            <w:r>
-              <w:rPr>
-                <w:lang w:val="en-DE"/>
-              </w:rPr>
-              <w:t>SystemNotConnectedMessage”</w:t>
+            <w:proofErr w:type="spellStart"/>
+            <w:r>
+              <w:rPr>
+                <w:lang w:val="en-DE"/>
+              </w:rPr>
+              <w:t>SystemNotConnectedMessage</w:t>
+            </w:r>
+            <w:proofErr w:type="spellEnd"/>
+            <w:r>
+              <w:rPr>
+                <w:lang w:val="en-DE"/>
+              </w:rPr>
+              <w:t>”</w:t>
             </w:r>
           </w:p>
           <w:p>
@@ -12129,8 +12799,16 @@
               <w:rPr>
                 <w:lang w:val="en-DE"/>
               </w:rPr>
-              <w:t>disables the “Simulate” option on the KukaVerseFunctionalityList</w:t>
-            </w:r>
+              <w:t xml:space="preserve">disables the “Simulate” option on the </w:t>
+            </w:r>
+            <w:proofErr w:type="spellStart"/>
+            <w:r>
+              <w:rPr>
+                <w:lang w:val="en-DE"/>
+              </w:rPr>
+              <w:t>KukaVerseFunctionalityList</w:t>
+            </w:r>
+            <w:proofErr w:type="spellEnd"/>
             <w:r>
               <w:rPr>
                 <w:lang w:val="en-DE"/>
@@ -12162,7 +12840,21 @@
               <w:rPr>
                 <w:lang w:val="en-DE"/>
               </w:rPr>
-              <w:t>If the User “Home” from the KukaVerseFunctionalityList then the KukaVerse continues with UC2:HomeMode</w:t>
+              <w:t xml:space="preserve">If the User “Home” from the </w:t>
+            </w:r>
+            <w:proofErr w:type="spellStart"/>
+            <w:r>
+              <w:rPr>
+                <w:lang w:val="en-DE"/>
+              </w:rPr>
+              <w:t>KukaVerseFunctionalityList</w:t>
+            </w:r>
+            <w:proofErr w:type="spellEnd"/>
+            <w:r>
+              <w:rPr>
+                <w:lang w:val="en-DE"/>
+              </w:rPr>
+              <w:t xml:space="preserve"> then the KukaVerse continues with UC2:HomeMode</w:t>
             </w:r>
           </w:p>
           <w:p>
@@ -12195,7 +12887,21 @@
               <w:rPr>
                 <w:lang w:val="en-DE"/>
               </w:rPr>
-              <w:t>he User selects “Devices” form the KukaVerseFunctionalityList then the KukaVerse continues with UC3:DevicesMode</w:t>
+              <w:t xml:space="preserve">he User selects “Devices” form the </w:t>
+            </w:r>
+            <w:proofErr w:type="spellStart"/>
+            <w:r>
+              <w:rPr>
+                <w:lang w:val="en-DE"/>
+              </w:rPr>
+              <w:t>KukaVerseFunctionalityList</w:t>
+            </w:r>
+            <w:proofErr w:type="spellEnd"/>
+            <w:r>
+              <w:rPr>
+                <w:lang w:val="en-DE"/>
+              </w:rPr>
+              <w:t xml:space="preserve"> then the KukaVerse continues with UC3:DevicesMode</w:t>
             </w:r>
           </w:p>
           <w:p>
@@ -12502,8 +13208,30 @@
               <w:rPr>
                 <w:lang w:val="en-DE"/>
               </w:rPr>
-              <w:t>The KukaVerse displays the selected DeviceCard and the ConnecctionCard</w:t>
-            </w:r>
+              <w:t xml:space="preserve">The KukaVerse displays the selected </w:t>
+            </w:r>
+            <w:proofErr w:type="spellStart"/>
+            <w:r>
+              <w:rPr>
+                <w:lang w:val="en-DE"/>
+              </w:rPr>
+              <w:t>DeviceCard</w:t>
+            </w:r>
+            <w:proofErr w:type="spellEnd"/>
+            <w:r>
+              <w:rPr>
+                <w:lang w:val="en-DE"/>
+              </w:rPr>
+              <w:t xml:space="preserve"> and the </w:t>
+            </w:r>
+            <w:proofErr w:type="spellStart"/>
+            <w:r>
+              <w:rPr>
+                <w:lang w:val="en-DE"/>
+              </w:rPr>
+              <w:t>ConnecctionCard</w:t>
+            </w:r>
+            <w:proofErr w:type="spellEnd"/>
           </w:p>
         </w:tc>
       </w:tr>
@@ -12584,8 +13312,16 @@
               <w:rPr>
                 <w:lang w:val="en-DE"/>
               </w:rPr>
-              <w:t>The KukaVerse displays SystemConnectedMessage</w:t>
-            </w:r>
+              <w:t xml:space="preserve">The KukaVerse displays </w:t>
+            </w:r>
+            <w:proofErr w:type="spellStart"/>
+            <w:r>
+              <w:rPr>
+                <w:lang w:val="en-DE"/>
+              </w:rPr>
+              <w:t>SystemConnectedMessage</w:t>
+            </w:r>
+            <w:proofErr w:type="spellEnd"/>
           </w:p>
         </w:tc>
       </w:tr>
@@ -13132,8 +13868,16 @@
               <w:rPr>
                 <w:lang w:val="en-DE"/>
               </w:rPr>
-              <w:t>The User selects “Simulate” from the KukaVerseFunctionalityList</w:t>
-            </w:r>
+              <w:t xml:space="preserve">The User selects “Simulate” from the </w:t>
+            </w:r>
+            <w:proofErr w:type="spellStart"/>
+            <w:r>
+              <w:rPr>
+                <w:lang w:val="en-DE"/>
+              </w:rPr>
+              <w:t>KukaVerseFunctionalityList</w:t>
+            </w:r>
+            <w:proofErr w:type="spellEnd"/>
           </w:p>
         </w:tc>
       </w:tr>
@@ -13232,11 +13976,19 @@
                 <w:lang w:val="en-DE"/>
               </w:rPr>
             </w:pPr>
-            <w:r>
-              <w:rPr>
-                <w:lang w:val="en-DE"/>
-              </w:rPr>
-              <w:t>DeviceCard about the selected Device</w:t>
+            <w:proofErr w:type="spellStart"/>
+            <w:r>
+              <w:rPr>
+                <w:lang w:val="en-DE"/>
+              </w:rPr>
+              <w:t>DeviceCard</w:t>
+            </w:r>
+            <w:proofErr w:type="spellEnd"/>
+            <w:r>
+              <w:rPr>
+                <w:lang w:val="en-DE"/>
+              </w:rPr>
+              <w:t xml:space="preserve"> about the selected Device</w:t>
             </w:r>
           </w:p>
           <w:p>
@@ -13250,11 +14002,19 @@
                 <w:lang w:val="en-DE"/>
               </w:rPr>
             </w:pPr>
-            <w:r>
-              <w:rPr>
-                <w:lang w:val="en-DE"/>
-              </w:rPr>
-              <w:t>ConnectionCard about the configured connection.</w:t>
+            <w:proofErr w:type="spellStart"/>
+            <w:r>
+              <w:rPr>
+                <w:lang w:val="en-DE"/>
+              </w:rPr>
+              <w:t>ConnectionCard</w:t>
+            </w:r>
+            <w:proofErr w:type="spellEnd"/>
+            <w:r>
+              <w:rPr>
+                <w:lang w:val="en-DE"/>
+              </w:rPr>
+              <w:t xml:space="preserve"> about the configured connection.</w:t>
             </w:r>
           </w:p>
           <w:p>
@@ -13272,7 +14032,21 @@
               <w:rPr>
                 <w:lang w:val="en-DE"/>
               </w:rPr>
-              <w:t>If the User pushes the StartSimulationButton then the KukaVerse continues with UC7:ControlPanelMode</w:t>
+              <w:t xml:space="preserve">If the User pushes the </w:t>
+            </w:r>
+            <w:proofErr w:type="spellStart"/>
+            <w:r>
+              <w:rPr>
+                <w:lang w:val="en-DE"/>
+              </w:rPr>
+              <w:t>StartSimulationButton</w:t>
+            </w:r>
+            <w:proofErr w:type="spellEnd"/>
+            <w:r>
+              <w:rPr>
+                <w:lang w:val="en-DE"/>
+              </w:rPr>
+              <w:t xml:space="preserve"> then the KukaVerse continues with UC7:ControlPanelMode</w:t>
             </w:r>
           </w:p>
         </w:tc>
@@ -13361,7 +14135,21 @@
               <w:rPr>
                 <w:lang w:val="en-DE"/>
               </w:rPr>
-              <w:t>if the User selects “Devices” form the KukaVerseFunctionalityList then the KukaVerse continues with UC3:DevicesMode</w:t>
+              <w:t xml:space="preserve">if the User selects “Devices” form the </w:t>
+            </w:r>
+            <w:proofErr w:type="spellStart"/>
+            <w:r>
+              <w:rPr>
+                <w:lang w:val="en-DE"/>
+              </w:rPr>
+              <w:t>KukaVerseFunctionalityList</w:t>
+            </w:r>
+            <w:proofErr w:type="spellEnd"/>
+            <w:r>
+              <w:rPr>
+                <w:lang w:val="en-DE"/>
+              </w:rPr>
+              <w:t xml:space="preserve"> then the KukaVerse continues with UC3:DevicesMode</w:t>
             </w:r>
           </w:p>
           <w:p>
@@ -13376,7 +14164,21 @@
               <w:rPr>
                 <w:lang w:val="en-DE"/>
               </w:rPr>
-              <w:t>2a if the User selects “Connect” form the KukaVerseFunctionalityList then the KukaVerse continues with UC</w:t>
+              <w:t xml:space="preserve">2a if the User selects “Connect” form the </w:t>
+            </w:r>
+            <w:proofErr w:type="spellStart"/>
+            <w:r>
+              <w:rPr>
+                <w:lang w:val="en-DE"/>
+              </w:rPr>
+              <w:t>KukaVerseFunctionalityList</w:t>
+            </w:r>
+            <w:proofErr w:type="spellEnd"/>
+            <w:r>
+              <w:rPr>
+                <w:lang w:val="en-DE"/>
+              </w:rPr>
+              <w:t xml:space="preserve"> then the KukaVerse continues with UC</w:t>
             </w:r>
             <w:r>
               <w:rPr>
@@ -13421,7 +14223,21 @@
               <w:rPr>
                 <w:lang w:val="en-DE"/>
               </w:rPr>
-              <w:t xml:space="preserve">” form the KukaVerseFunctionalityList then the KukaVerse continues with </w:t>
+              <w:t xml:space="preserve">” form the </w:t>
+            </w:r>
+            <w:proofErr w:type="spellStart"/>
+            <w:r>
+              <w:rPr>
+                <w:lang w:val="en-DE"/>
+              </w:rPr>
+              <w:t>KukaVerseFunctionalityList</w:t>
+            </w:r>
+            <w:proofErr w:type="spellEnd"/>
+            <w:r>
+              <w:rPr>
+                <w:lang w:val="en-DE"/>
+              </w:rPr>
+              <w:t xml:space="preserve"> then the KukaVerse continues with </w:t>
             </w:r>
             <w:r>
               <w:rPr>
@@ -13727,7 +14543,21 @@
               <w:rPr>
                 <w:lang w:val="en-DE"/>
               </w:rPr>
-              <w:t xml:space="preserve"> displays ControlPannel on the ControlPannelScreen</w:t>
+              <w:t xml:space="preserve"> displays </w:t>
+            </w:r>
+            <w:proofErr w:type="spellStart"/>
+            <w:r>
+              <w:rPr>
+                <w:lang w:val="en-DE"/>
+              </w:rPr>
+              <w:t>ControlPannel</w:t>
+            </w:r>
+            <w:proofErr w:type="spellEnd"/>
+            <w:r>
+              <w:rPr>
+                <w:lang w:val="en-DE"/>
+              </w:rPr>
+              <w:t xml:space="preserve"> on the ControlPannelScreen</w:t>
             </w:r>
           </w:p>
         </w:tc>
@@ -13809,7 +14639,21 @@
               <w:rPr>
                 <w:lang w:val="en-DE"/>
               </w:rPr>
-              <w:t xml:space="preserve">The user pushes the “StartSimualtionButton” </w:t>
+              <w:t>The user pushes the “</w:t>
+            </w:r>
+            <w:proofErr w:type="spellStart"/>
+            <w:r>
+              <w:rPr>
+                <w:lang w:val="en-DE"/>
+              </w:rPr>
+              <w:t>StartSimualtionButton</w:t>
+            </w:r>
+            <w:proofErr w:type="spellEnd"/>
+            <w:r>
+              <w:rPr>
+                <w:lang w:val="en-DE"/>
+              </w:rPr>
+              <w:t xml:space="preserve">” </w:t>
             </w:r>
             <w:r>
               <w:rPr>
@@ -14255,7 +15099,21 @@
               <w:rPr>
                 <w:lang w:val="en-DE"/>
               </w:rPr>
-              <w:t>The User pushes the StartSimulationButton on SimulationScreen in UC6:SimulationMode</w:t>
+              <w:t xml:space="preserve">The User pushes the </w:t>
+            </w:r>
+            <w:proofErr w:type="spellStart"/>
+            <w:r>
+              <w:rPr>
+                <w:lang w:val="en-DE"/>
+              </w:rPr>
+              <w:t>StartSimulationButton</w:t>
+            </w:r>
+            <w:proofErr w:type="spellEnd"/>
+            <w:r>
+              <w:rPr>
+                <w:lang w:val="en-DE"/>
+              </w:rPr>
+              <w:t xml:space="preserve"> on SimulationScreen in UC6:SimulationMode</w:t>
             </w:r>
           </w:p>
         </w:tc>
@@ -14341,7 +15199,14 @@
               <w:rPr>
                 <w:lang w:val="en-DE"/>
               </w:rPr>
-              <w:t>The KukaVerse displays the ControlPan</w:t>
+              <w:t xml:space="preserve">The KukaVerse displays the </w:t>
+            </w:r>
+            <w:proofErr w:type="spellStart"/>
+            <w:r>
+              <w:rPr>
+                <w:lang w:val="en-DE"/>
+              </w:rPr>
+              <w:t>ControlPan</w:t>
             </w:r>
             <w:r>
               <w:rPr>
@@ -14353,7 +15218,14 @@
               <w:rPr>
                 <w:lang w:val="en-DE"/>
               </w:rPr>
-              <w:t xml:space="preserve">el </w:t>
+              <w:t>el</w:t>
+            </w:r>
+            <w:proofErr w:type="spellEnd"/>
+            <w:r>
+              <w:rPr>
+                <w:lang w:val="en-DE"/>
+              </w:rPr>
+              <w:t xml:space="preserve"> </w:t>
             </w:r>
           </w:p>
           <w:p>
@@ -14377,8 +15249,16 @@
               <w:rPr>
                 <w:lang w:val="en-DE"/>
               </w:rPr>
-              <w:t xml:space="preserve"> of the PointPannel</w:t>
-            </w:r>
+              <w:t xml:space="preserve"> of the </w:t>
+            </w:r>
+            <w:proofErr w:type="spellStart"/>
+            <w:r>
+              <w:rPr>
+                <w:lang w:val="en-DE"/>
+              </w:rPr>
+              <w:t>PointPannel</w:t>
+            </w:r>
+            <w:proofErr w:type="spellEnd"/>
             <w:r>
               <w:rPr>
                 <w:lang w:val="en-DE"/>
@@ -14401,8 +15281,16 @@
               <w:rPr>
                 <w:lang w:val="en-DE"/>
               </w:rPr>
-              <w:t>The RobotSpeed</w:t>
-            </w:r>
+              <w:t xml:space="preserve">The </w:t>
+            </w:r>
+            <w:proofErr w:type="spellStart"/>
+            <w:r>
+              <w:rPr>
+                <w:lang w:val="en-DE"/>
+              </w:rPr>
+              <w:t>RobotSpeed</w:t>
+            </w:r>
+            <w:proofErr w:type="spellEnd"/>
           </w:p>
           <w:p>
             <w:pPr>
@@ -14421,6 +15309,7 @@
               </w:rPr>
               <w:t xml:space="preserve">The </w:t>
             </w:r>
+            <w:proofErr w:type="spellStart"/>
             <w:r>
               <w:rPr>
                 <w:lang w:val="en-DE"/>
@@ -14433,6 +15322,7 @@
               </w:rPr>
               <w:t>XCoordinate</w:t>
             </w:r>
+            <w:proofErr w:type="spellEnd"/>
           </w:p>
           <w:p>
             <w:pPr>
@@ -14451,6 +15341,7 @@
               </w:rPr>
               <w:t xml:space="preserve">The </w:t>
             </w:r>
+            <w:proofErr w:type="spellStart"/>
             <w:r>
               <w:rPr>
                 <w:lang w:val="en-DE"/>
@@ -14463,6 +15354,7 @@
               </w:rPr>
               <w:t>YCoordinate</w:t>
             </w:r>
+            <w:proofErr w:type="spellEnd"/>
           </w:p>
           <w:p>
             <w:pPr>
@@ -14481,6 +15373,7 @@
               </w:rPr>
               <w:t xml:space="preserve">The </w:t>
             </w:r>
+            <w:proofErr w:type="spellStart"/>
             <w:r>
               <w:rPr>
                 <w:lang w:val="en-DE"/>
@@ -14499,6 +15392,7 @@
               </w:rPr>
               <w:t>nate</w:t>
             </w:r>
+            <w:proofErr w:type="spellEnd"/>
           </w:p>
           <w:p>
             <w:pPr>
@@ -14515,7 +15409,21 @@
               <w:rPr>
                 <w:lang w:val="en-DE"/>
               </w:rPr>
-              <w:t xml:space="preserve">The User pushes the GoToPointButton </w:t>
+              <w:t xml:space="preserve">The User pushes the </w:t>
+            </w:r>
+            <w:proofErr w:type="spellStart"/>
+            <w:r>
+              <w:rPr>
+                <w:lang w:val="en-DE"/>
+              </w:rPr>
+              <w:t>GoToPointButton</w:t>
+            </w:r>
+            <w:proofErr w:type="spellEnd"/>
+            <w:r>
+              <w:rPr>
+                <w:lang w:val="en-DE"/>
+              </w:rPr>
+              <w:t xml:space="preserve"> </w:t>
             </w:r>
           </w:p>
           <w:p>
@@ -14533,7 +15441,35 @@
               <w:rPr>
                 <w:lang w:val="en-DE"/>
               </w:rPr>
-              <w:t xml:space="preserve">The KukaVerse sends GoToPointCommand to the KukaOpcuaServer </w:t>
+              <w:t xml:space="preserve">The KukaVerse sends </w:t>
+            </w:r>
+            <w:proofErr w:type="spellStart"/>
+            <w:r>
+              <w:rPr>
+                <w:lang w:val="en-DE"/>
+              </w:rPr>
+              <w:t>GoToPointCommand</w:t>
+            </w:r>
+            <w:proofErr w:type="spellEnd"/>
+            <w:r>
+              <w:rPr>
+                <w:lang w:val="en-DE"/>
+              </w:rPr>
+              <w:t xml:space="preserve"> to the </w:t>
+            </w:r>
+            <w:proofErr w:type="spellStart"/>
+            <w:r>
+              <w:rPr>
+                <w:lang w:val="en-DE"/>
+              </w:rPr>
+              <w:t>KukaOpcuaServer</w:t>
+            </w:r>
+            <w:proofErr w:type="spellEnd"/>
+            <w:r>
+              <w:rPr>
+                <w:lang w:val="en-DE"/>
+              </w:rPr>
+              <w:t xml:space="preserve"> </w:t>
             </w:r>
           </w:p>
           <w:p>
@@ -14587,8 +15523,16 @@
               <w:rPr>
                 <w:lang w:val="en-DE"/>
               </w:rPr>
-              <w:t>The RobotStateCard</w:t>
-            </w:r>
+              <w:t xml:space="preserve">The </w:t>
+            </w:r>
+            <w:proofErr w:type="spellStart"/>
+            <w:r>
+              <w:rPr>
+                <w:lang w:val="en-DE"/>
+              </w:rPr>
+              <w:t>RobotStateCard</w:t>
+            </w:r>
+            <w:proofErr w:type="spellEnd"/>
           </w:p>
           <w:p>
             <w:pPr>
@@ -14605,8 +15549,16 @@
               <w:rPr>
                 <w:lang w:val="en-DE"/>
               </w:rPr>
-              <w:t>The SimulationStateCard</w:t>
-            </w:r>
+              <w:t xml:space="preserve">The </w:t>
+            </w:r>
+            <w:proofErr w:type="spellStart"/>
+            <w:r>
+              <w:rPr>
+                <w:lang w:val="en-DE"/>
+              </w:rPr>
+              <w:t>SimulationStateCard</w:t>
+            </w:r>
+            <w:proofErr w:type="spellEnd"/>
           </w:p>
           <w:p>
             <w:pPr>
@@ -14623,8 +15575,16 @@
               <w:rPr>
                 <w:lang w:val="en-DE"/>
               </w:rPr>
-              <w:t>A DefaultPointsCard</w:t>
-            </w:r>
+              <w:t xml:space="preserve">A </w:t>
+            </w:r>
+            <w:proofErr w:type="spellStart"/>
+            <w:r>
+              <w:rPr>
+                <w:lang w:val="en-DE"/>
+              </w:rPr>
+              <w:t>DefaultPointsCard</w:t>
+            </w:r>
+            <w:proofErr w:type="spellEnd"/>
           </w:p>
           <w:p>
             <w:pPr>
@@ -14736,8 +15696,16 @@
               <w:rPr>
                 <w:lang w:val="en-US"/>
               </w:rPr>
-              <w:t xml:space="preserve"> The User checks the SetMultiPointsOption</w:t>
-            </w:r>
+              <w:t xml:space="preserve"> The User checks the </w:t>
+            </w:r>
+            <w:proofErr w:type="spellStart"/>
+            <w:r>
+              <w:rPr>
+                <w:lang w:val="en-US"/>
+              </w:rPr>
+              <w:t>SetMultiPointsOption</w:t>
+            </w:r>
+            <w:proofErr w:type="spellEnd"/>
           </w:p>
           <w:p>
             <w:pPr>
@@ -14751,7 +15719,35 @@
               <w:rPr>
                 <w:lang w:val="en-US"/>
               </w:rPr>
-              <w:t xml:space="preserve">3a. The User pushes the SetPointButton and continues on step 2 of the Standard Prorcedure </w:t>
+              <w:t xml:space="preserve">3a. The User pushes the </w:t>
+            </w:r>
+            <w:proofErr w:type="spellStart"/>
+            <w:r>
+              <w:rPr>
+                <w:lang w:val="en-US"/>
+              </w:rPr>
+              <w:t>SetPointButton</w:t>
+            </w:r>
+            <w:proofErr w:type="spellEnd"/>
+            <w:r>
+              <w:rPr>
+                <w:lang w:val="en-US"/>
+              </w:rPr>
+              <w:t xml:space="preserve"> and continues on step 2 of the Standard </w:t>
+            </w:r>
+            <w:proofErr w:type="spellStart"/>
+            <w:r>
+              <w:rPr>
+                <w:lang w:val="en-US"/>
+              </w:rPr>
+              <w:t>Prorcedure</w:t>
+            </w:r>
+            <w:proofErr w:type="spellEnd"/>
+            <w:r>
+              <w:rPr>
+                <w:lang w:val="en-US"/>
+              </w:rPr>
+              <w:t xml:space="preserve"> </w:t>
             </w:r>
             <w:r>
               <w:rPr>
@@ -14803,8 +15799,16 @@
               <w:rPr>
                 <w:lang w:val="en-DE"/>
               </w:rPr>
-              <w:t>The RobotStateCard</w:t>
-            </w:r>
+              <w:t xml:space="preserve">The </w:t>
+            </w:r>
+            <w:proofErr w:type="spellStart"/>
+            <w:r>
+              <w:rPr>
+                <w:lang w:val="en-DE"/>
+              </w:rPr>
+              <w:t>RobotStateCard</w:t>
+            </w:r>
+            <w:proofErr w:type="spellEnd"/>
           </w:p>
           <w:p>
             <w:pPr>
@@ -14821,8 +15825,16 @@
               <w:rPr>
                 <w:lang w:val="en-DE"/>
               </w:rPr>
-              <w:t>The SimulationStateCard</w:t>
-            </w:r>
+              <w:t xml:space="preserve">The </w:t>
+            </w:r>
+            <w:proofErr w:type="spellStart"/>
+            <w:r>
+              <w:rPr>
+                <w:lang w:val="en-DE"/>
+              </w:rPr>
+              <w:t>SimulationStateCard</w:t>
+            </w:r>
+            <w:proofErr w:type="spellEnd"/>
           </w:p>
           <w:p>
             <w:pPr>
@@ -14839,8 +15851,16 @@
               <w:rPr>
                 <w:lang w:val="en-DE"/>
               </w:rPr>
-              <w:t>The PointToReachCard</w:t>
-            </w:r>
+              <w:t xml:space="preserve">The </w:t>
+            </w:r>
+            <w:proofErr w:type="spellStart"/>
+            <w:r>
+              <w:rPr>
+                <w:lang w:val="en-DE"/>
+              </w:rPr>
+              <w:t>PointToReachCard</w:t>
+            </w:r>
+            <w:proofErr w:type="spellEnd"/>
           </w:p>
         </w:tc>
       </w:tr>
@@ -15617,12 +16637,14 @@
               </w:rPr>
               <w:t xml:space="preserve">The User selects the “Logout” option on the </w:t>
             </w:r>
+            <w:proofErr w:type="spellStart"/>
             <w:r>
               <w:rPr>
                 <w:lang w:val="en-DE"/>
               </w:rPr>
               <w:t>KukaVerseFunctionalityList</w:t>
             </w:r>
+            <w:proofErr w:type="spellEnd"/>
           </w:p>
         </w:tc>
       </w:tr>
@@ -15737,7 +16759,21 @@
               <w:rPr>
                 <w:lang w:val="en-DE"/>
               </w:rPr>
-              <w:t xml:space="preserve">onnects the KukaVerseOpcuaClient </w:t>
+              <w:t xml:space="preserve">onnects the </w:t>
+            </w:r>
+            <w:proofErr w:type="spellStart"/>
+            <w:r>
+              <w:rPr>
+                <w:lang w:val="en-DE"/>
+              </w:rPr>
+              <w:t>KukaVerseOpcuaClient</w:t>
+            </w:r>
+            <w:proofErr w:type="spellEnd"/>
+            <w:r>
+              <w:rPr>
+                <w:lang w:val="en-DE"/>
+              </w:rPr>
+              <w:t xml:space="preserve"> </w:t>
             </w:r>
             <w:r>
               <w:rPr>
@@ -15749,8 +16785,16 @@
               <w:rPr>
                 <w:lang w:val="en-DE"/>
               </w:rPr>
-              <w:t xml:space="preserve"> the KukaOpcuaServer</w:t>
-            </w:r>
+              <w:t xml:space="preserve"> the </w:t>
+            </w:r>
+            <w:proofErr w:type="spellStart"/>
+            <w:r>
+              <w:rPr>
+                <w:lang w:val="en-DE"/>
+              </w:rPr>
+              <w:t>KukaOpcuaServer</w:t>
+            </w:r>
+            <w:proofErr w:type="spellEnd"/>
           </w:p>
           <w:p>
             <w:pPr>
@@ -15767,7 +16811,35 @@
               <w:rPr>
                 <w:lang w:val="en-DE"/>
               </w:rPr>
-              <w:t>The KukaVerse dispalys “LogoutMessage”</w:t>
+              <w:t xml:space="preserve">The KukaVerse </w:t>
+            </w:r>
+            <w:proofErr w:type="spellStart"/>
+            <w:r>
+              <w:rPr>
+                <w:lang w:val="en-DE"/>
+              </w:rPr>
+              <w:t>dispalys</w:t>
+            </w:r>
+            <w:proofErr w:type="spellEnd"/>
+            <w:r>
+              <w:rPr>
+                <w:lang w:val="en-DE"/>
+              </w:rPr>
+              <w:t xml:space="preserve"> “</w:t>
+            </w:r>
+            <w:proofErr w:type="spellStart"/>
+            <w:r>
+              <w:rPr>
+                <w:lang w:val="en-DE"/>
+              </w:rPr>
+              <w:t>LogoutMessage</w:t>
+            </w:r>
+            <w:proofErr w:type="spellEnd"/>
+            <w:r>
+              <w:rPr>
+                <w:lang w:val="en-DE"/>
+              </w:rPr>
+              <w:t>”</w:t>
             </w:r>
           </w:p>
           <w:p>
@@ -16374,7 +17446,21 @@
               <w:rPr>
                 <w:lang w:val="en-US"/>
               </w:rPr>
-              <w:t xml:space="preserve">In the context of ROS2-KR3 Core  the KukaDigitalTwin shall control the real robot (e.g KR3-R540) using the </w:t>
+              <w:t>In the context of ROS2-KR3 Core  the KukaDigitalTwin shall control the real robot (</w:t>
+            </w:r>
+            <w:proofErr w:type="spellStart"/>
+            <w:r>
+              <w:rPr>
+                <w:lang w:val="en-US"/>
+              </w:rPr>
+              <w:t>e.g</w:t>
+            </w:r>
+            <w:proofErr w:type="spellEnd"/>
+            <w:r>
+              <w:rPr>
+                <w:lang w:val="en-US"/>
+              </w:rPr>
+              <w:t xml:space="preserve"> KR3-R540) using the </w:t>
             </w:r>
             <w:r>
               <w:rPr>
@@ -16523,7 +17609,21 @@
               <w:rPr>
                 <w:lang w:val="en-US"/>
               </w:rPr>
-              <w:t xml:space="preserve"> DigitalTwin (in the Gazebo Simulation)</w:t>
+              <w:t xml:space="preserve"> </w:t>
+            </w:r>
+            <w:proofErr w:type="spellStart"/>
+            <w:r>
+              <w:rPr>
+                <w:lang w:val="en-US"/>
+              </w:rPr>
+              <w:t>DigitalTwin</w:t>
+            </w:r>
+            <w:proofErr w:type="spellEnd"/>
+            <w:r>
+              <w:rPr>
+                <w:lang w:val="en-US"/>
+              </w:rPr>
+              <w:t xml:space="preserve"> (in the Gazebo Simulation)</w:t>
             </w:r>
             <w:r>
               <w:rPr>
@@ -16823,6 +17923,7 @@
               </w:rPr>
               <w:t xml:space="preserve"> a task  be receiving a </w:t>
             </w:r>
+            <w:proofErr w:type="spellStart"/>
             <w:r>
               <w:rPr>
                 <w:lang w:val="en-US"/>
@@ -16833,7 +17934,14 @@
               <w:rPr>
                 <w:lang w:val="en-US"/>
               </w:rPr>
-              <w:t>Command from the ROS-OPCUA Bridge and executing the controllers (on simulation and robot).</w:t>
+              <w:t>Command</w:t>
+            </w:r>
+            <w:proofErr w:type="spellEnd"/>
+            <w:r>
+              <w:rPr>
+                <w:lang w:val="en-US"/>
+              </w:rPr>
+              <w:t xml:space="preserve"> from the ROS-OPCUA Bridge and executing the controllers (on simulation and robot).</w:t>
             </w:r>
           </w:p>
         </w:tc>
@@ -16980,6 +18088,7 @@
               </w:rPr>
               <w:t xml:space="preserve">run a task  be receiving a </w:t>
             </w:r>
+            <w:proofErr w:type="spellStart"/>
             <w:r>
               <w:rPr>
                 <w:lang w:val="en-US"/>
@@ -17002,7 +18111,14 @@
               <w:rPr>
                 <w:lang w:val="en-US"/>
               </w:rPr>
-              <w:t xml:space="preserve">ommand from the ROS-OPCUA Bridge and </w:t>
+              <w:t>ommand</w:t>
+            </w:r>
+            <w:proofErr w:type="spellEnd"/>
+            <w:r>
+              <w:rPr>
+                <w:lang w:val="en-US"/>
+              </w:rPr>
+              <w:t xml:space="preserve"> from the ROS-OPCUA Bridge and </w:t>
             </w:r>
             <w:r>
               <w:rPr>
@@ -17233,6 +18349,7 @@
               </w:rPr>
               <w:t xml:space="preserve">task  be receiving a </w:t>
             </w:r>
+            <w:proofErr w:type="spellStart"/>
             <w:r>
               <w:rPr>
                 <w:lang w:val="en-US"/>
@@ -17249,7 +18366,14 @@
               <w:rPr>
                 <w:lang w:val="en-US"/>
               </w:rPr>
-              <w:t>ommand from the ROS-OPCUA Bridge and executing the controllers (on simulation and robot).</w:t>
+              <w:t>ommand</w:t>
+            </w:r>
+            <w:proofErr w:type="spellEnd"/>
+            <w:r>
+              <w:rPr>
+                <w:lang w:val="en-US"/>
+              </w:rPr>
+              <w:t xml:space="preserve"> from the ROS-OPCUA Bridge and executing the controllers (on simulation and robot).</w:t>
             </w:r>
           </w:p>
         </w:tc>
@@ -17430,7 +18554,21 @@
               <w:rPr>
                 <w:lang w:val="en-US"/>
               </w:rPr>
-              <w:t xml:space="preserve">  a task  be receiving a StopTaskCommand from the ROS-OPCUA Bridge and executing the controllers (on simulation and robot).</w:t>
+              <w:t xml:space="preserve">  a task  be receiving a </w:t>
+            </w:r>
+            <w:proofErr w:type="spellStart"/>
+            <w:r>
+              <w:rPr>
+                <w:lang w:val="en-US"/>
+              </w:rPr>
+              <w:t>StopTaskCommand</w:t>
+            </w:r>
+            <w:proofErr w:type="spellEnd"/>
+            <w:r>
+              <w:rPr>
+                <w:lang w:val="en-US"/>
+              </w:rPr>
+              <w:t xml:space="preserve"> from the ROS-OPCUA Bridge and executing the controllers (on simulation and robot).</w:t>
             </w:r>
           </w:p>
         </w:tc>
@@ -17613,6 +18751,7 @@
               </w:rPr>
               <w:t xml:space="preserve">  a task  be receiving a </w:t>
             </w:r>
+            <w:proofErr w:type="spellStart"/>
             <w:r>
               <w:rPr>
                 <w:lang w:val="en-US"/>
@@ -17623,7 +18762,14 @@
               <w:rPr>
                 <w:lang w:val="en-US"/>
               </w:rPr>
-              <w:t>Command from the ROS-OPCUA Bridge and executing the controllers (on simulation and robot).</w:t>
+              <w:t>Command</w:t>
+            </w:r>
+            <w:proofErr w:type="spellEnd"/>
+            <w:r>
+              <w:rPr>
+                <w:lang w:val="en-US"/>
+              </w:rPr>
+              <w:t xml:space="preserve"> from the ROS-OPCUA Bridge and executing the controllers (on simulation and robot).</w:t>
             </w:r>
           </w:p>
         </w:tc>
@@ -18146,12 +19292,14 @@
                 <w:lang w:val="en-US"/>
               </w:rPr>
             </w:pPr>
+            <w:proofErr w:type="spellStart"/>
             <w:r>
               <w:rPr>
                 <w:lang w:val="en-US"/>
               </w:rPr>
               <w:t>RosData</w:t>
             </w:r>
+            <w:proofErr w:type="spellEnd"/>
           </w:p>
         </w:tc>
         <w:tc>
@@ -18172,17 +19320,33 @@
               </w:rPr>
               <w:t xml:space="preserve">In the context of  OPCUA-Server the KukaDigitalTwin shall </w:t>
             </w:r>
-            <w:r>
-              <w:rPr>
-                <w:lang w:val="en-US"/>
-              </w:rPr>
-              <w:t xml:space="preserve">receives  </w:t>
-            </w:r>
-            <w:r>
-              <w:rPr>
-                <w:lang w:val="en-US"/>
-              </w:rPr>
-              <w:t xml:space="preserve">RosData </w:t>
+            <w:proofErr w:type="spellStart"/>
+            <w:r>
+              <w:rPr>
+                <w:lang w:val="en-US"/>
+              </w:rPr>
+              <w:t>receives</w:t>
+            </w:r>
+            <w:proofErr w:type="spellEnd"/>
+            <w:r>
+              <w:rPr>
+                <w:lang w:val="en-US"/>
+              </w:rPr>
+              <w:t xml:space="preserve">  </w:t>
+            </w:r>
+            <w:proofErr w:type="spellStart"/>
+            <w:r>
+              <w:rPr>
+                <w:lang w:val="en-US"/>
+              </w:rPr>
+              <w:t>RosData</w:t>
+            </w:r>
+            <w:proofErr w:type="spellEnd"/>
+            <w:r>
+              <w:rPr>
+                <w:lang w:val="en-US"/>
+              </w:rPr>
+              <w:t xml:space="preserve"> </w:t>
             </w:r>
             <w:r>
               <w:rPr>
@@ -18319,6 +19483,7 @@
                 <w:lang w:val="en-US"/>
               </w:rPr>
             </w:pPr>
+            <w:proofErr w:type="spellStart"/>
             <w:r>
               <w:rPr>
                 <w:lang w:val="en-US"/>
@@ -18337,6 +19502,7 @@
               </w:rPr>
               <w:t>Commands</w:t>
             </w:r>
+            <w:proofErr w:type="spellEnd"/>
           </w:p>
         </w:tc>
         <w:tc>
@@ -18369,11 +19535,19 @@
               </w:rPr>
               <w:t xml:space="preserve">  </w:t>
             </w:r>
-            <w:r>
-              <w:rPr>
-                <w:lang w:val="en-US"/>
-              </w:rPr>
-              <w:t xml:space="preserve">HighLevelRosCommands </w:t>
+            <w:proofErr w:type="spellStart"/>
+            <w:r>
+              <w:rPr>
+                <w:lang w:val="en-US"/>
+              </w:rPr>
+              <w:t>HighLevelRosCommands</w:t>
+            </w:r>
+            <w:proofErr w:type="spellEnd"/>
+            <w:r>
+              <w:rPr>
+                <w:lang w:val="en-US"/>
+              </w:rPr>
+              <w:t xml:space="preserve"> </w:t>
             </w:r>
             <w:r>
               <w:rPr>
@@ -19144,7 +20318,21 @@
               <w:rPr>
                 <w:lang w:val="en-US"/>
               </w:rPr>
-              <w:t>when the ROS2-KR3 core pasues a task.</w:t>
+              <w:t xml:space="preserve">when the ROS2-KR3 core </w:t>
+            </w:r>
+            <w:proofErr w:type="spellStart"/>
+            <w:r>
+              <w:rPr>
+                <w:lang w:val="en-US"/>
+              </w:rPr>
+              <w:t>pasues</w:t>
+            </w:r>
+            <w:proofErr w:type="spellEnd"/>
+            <w:r>
+              <w:rPr>
+                <w:lang w:val="en-US"/>
+              </w:rPr>
+              <w:t xml:space="preserve"> a task.</w:t>
             </w:r>
           </w:p>
         </w:tc>
@@ -19353,7 +20541,21 @@
               <w:rPr>
                 <w:lang w:val="en-US"/>
               </w:rPr>
-              <w:t>the ROS2-KR3 core resums a task.</w:t>
+              <w:t xml:space="preserve">the ROS2-KR3 core </w:t>
+            </w:r>
+            <w:proofErr w:type="spellStart"/>
+            <w:r>
+              <w:rPr>
+                <w:lang w:val="en-US"/>
+              </w:rPr>
+              <w:t>resums</w:t>
+            </w:r>
+            <w:proofErr w:type="spellEnd"/>
+            <w:r>
+              <w:rPr>
+                <w:lang w:val="en-US"/>
+              </w:rPr>
+              <w:t xml:space="preserve"> a task.</w:t>
             </w:r>
           </w:p>
         </w:tc>
@@ -19498,12 +20700,14 @@
               </w:rPr>
               <w:t xml:space="preserve">In the context of Database the KukaDigitalTwin shall store the </w:t>
             </w:r>
+            <w:proofErr w:type="spellStart"/>
             <w:r>
               <w:rPr>
                 <w:lang w:val="en-US"/>
               </w:rPr>
               <w:t>UserDataRecord</w:t>
             </w:r>
+            <w:proofErr w:type="spellEnd"/>
             <w:r>
               <w:rPr>
                 <w:lang w:val="en-US"/>
@@ -19652,12 +20856,14 @@
               </w:rPr>
               <w:t xml:space="preserve"> a </w:t>
             </w:r>
+            <w:proofErr w:type="spellStart"/>
             <w:r>
               <w:rPr>
                 <w:lang w:val="en-US"/>
               </w:rPr>
               <w:t>UserDataRecord</w:t>
             </w:r>
+            <w:proofErr w:type="spellEnd"/>
             <w:r>
               <w:rPr>
                 <w:lang w:val="en-US"/>
@@ -19806,11 +21012,19 @@
               </w:rPr>
               <w:t xml:space="preserve"> </w:t>
             </w:r>
-            <w:r>
-              <w:rPr>
-                <w:lang w:val="en-US"/>
-              </w:rPr>
-              <w:t>UserDataRecord.</w:t>
+            <w:proofErr w:type="spellStart"/>
+            <w:r>
+              <w:rPr>
+                <w:lang w:val="en-US"/>
+              </w:rPr>
+              <w:t>UserDataRecord</w:t>
+            </w:r>
+            <w:proofErr w:type="spellEnd"/>
+            <w:r>
+              <w:rPr>
+                <w:lang w:val="en-US"/>
+              </w:rPr>
+              <w:t>.</w:t>
             </w:r>
           </w:p>
         </w:tc>
@@ -19957,7 +21171,21 @@
               <w:rPr>
                 <w:lang w:val="en-US"/>
               </w:rPr>
-              <w:t xml:space="preserve"> UserDataRecord.</w:t>
+              <w:t xml:space="preserve"> </w:t>
+            </w:r>
+            <w:proofErr w:type="spellStart"/>
+            <w:r>
+              <w:rPr>
+                <w:lang w:val="en-US"/>
+              </w:rPr>
+              <w:t>UserDataRecord</w:t>
+            </w:r>
+            <w:proofErr w:type="spellEnd"/>
+            <w:r>
+              <w:rPr>
+                <w:lang w:val="en-US"/>
+              </w:rPr>
+              <w:t>.</w:t>
             </w:r>
           </w:p>
         </w:tc>
@@ -20082,6 +21310,7 @@
               </w:rPr>
               <w:t xml:space="preserve">In the context of Database the KukaDigitalTwin shall store the </w:t>
             </w:r>
+            <w:proofErr w:type="spellStart"/>
             <w:r>
               <w:rPr>
                 <w:lang w:val="en-US"/>
@@ -20092,7 +21321,14 @@
               <w:rPr>
                 <w:lang w:val="en-US"/>
               </w:rPr>
-              <w:t>DataRecord.</w:t>
+              <w:t>DataRecord</w:t>
+            </w:r>
+            <w:proofErr w:type="spellEnd"/>
+            <w:r>
+              <w:rPr>
+                <w:lang w:val="en-US"/>
+              </w:rPr>
+              <w:t>.</w:t>
             </w:r>
           </w:p>
         </w:tc>
@@ -20211,12 +21447,14 @@
               </w:rPr>
               <w:t xml:space="preserve">In the context of Database the KukaDigitalTwin shall retrieve a </w:t>
             </w:r>
+            <w:proofErr w:type="spellStart"/>
             <w:r>
               <w:rPr>
                 <w:lang w:val="en-US"/>
               </w:rPr>
               <w:t>SystemDataRecord</w:t>
             </w:r>
+            <w:proofErr w:type="spellEnd"/>
             <w:r>
               <w:rPr>
                 <w:lang w:val="en-US"/>
@@ -20346,12 +21584,14 @@
               </w:rPr>
               <w:t xml:space="preserve">In the context of Database the KukaDigitalTwin shall modify a </w:t>
             </w:r>
+            <w:proofErr w:type="spellStart"/>
             <w:r>
               <w:rPr>
                 <w:lang w:val="en-US"/>
               </w:rPr>
               <w:t>SystemDataRecord</w:t>
             </w:r>
+            <w:proofErr w:type="spellEnd"/>
             <w:r>
               <w:rPr>
                 <w:lang w:val="en-US"/>
@@ -20481,12 +21721,14 @@
               </w:rPr>
               <w:t xml:space="preserve">In the context of Database the KukaDigitalTwin shall delete a  </w:t>
             </w:r>
+            <w:proofErr w:type="spellStart"/>
             <w:r>
               <w:rPr>
                 <w:lang w:val="en-US"/>
               </w:rPr>
               <w:t>SystemDataRecord</w:t>
             </w:r>
+            <w:proofErr w:type="spellEnd"/>
             <w:r>
               <w:rPr>
                 <w:lang w:val="en-US"/>
@@ -20575,13 +21817,7 @@
               <w:rPr>
                 <w:lang w:val="en-US"/>
               </w:rPr>
-              <w:t>SR-2</w:t>
-            </w:r>
-            <w:r>
-              <w:rPr>
-                <w:lang w:val="en-US"/>
-              </w:rPr>
-              <w:t>8</w:t>
+              <w:t>SR-28</w:t>
             </w:r>
           </w:p>
         </w:tc>
@@ -20751,19 +21987,7 @@
               <w:rPr>
                 <w:lang w:val="en-US"/>
               </w:rPr>
-              <w:t xml:space="preserve">rest a </w:t>
-            </w:r>
-            <w:r>
-              <w:rPr>
-                <w:lang w:val="en-US"/>
-              </w:rPr>
-              <w:t>registered</w:t>
-            </w:r>
-            <w:r>
-              <w:rPr>
-                <w:lang w:val="en-US"/>
-              </w:rPr>
-              <w:t xml:space="preserve"> password.</w:t>
+              <w:t>rest a registered password.</w:t>
             </w:r>
           </w:p>
         </w:tc>
@@ -20827,13 +22051,7 @@
               <w:rPr>
                 <w:lang w:val="en-US"/>
               </w:rPr>
-              <w:t>SR-</w:t>
-            </w:r>
-            <w:r>
-              <w:rPr>
-                <w:lang w:val="en-US"/>
-              </w:rPr>
-              <w:t>30</w:t>
+              <w:t>SR-30</w:t>
             </w:r>
           </w:p>
         </w:tc>
@@ -20888,12 +22106,14 @@
               </w:rPr>
               <w:t xml:space="preserve">display a connection status on the </w:t>
             </w:r>
+            <w:proofErr w:type="spellStart"/>
             <w:r>
               <w:rPr>
                 <w:lang w:val="en-DE"/>
               </w:rPr>
               <w:t>KukaVerseFunctionalityList</w:t>
             </w:r>
+            <w:proofErr w:type="spellEnd"/>
             <w:r>
               <w:rPr>
                 <w:lang w:val="en-US"/>
@@ -21029,12 +22249,14 @@
               </w:rPr>
               <w:t xml:space="preserve"> on the </w:t>
             </w:r>
+            <w:proofErr w:type="spellStart"/>
             <w:r>
               <w:rPr>
                 <w:lang w:val="en-DE"/>
               </w:rPr>
               <w:t>KukaVerseFunctionalityList</w:t>
             </w:r>
+            <w:proofErr w:type="spellEnd"/>
             <w:r>
               <w:rPr>
                 <w:lang w:val="en-US"/>
@@ -22149,12 +23371,14 @@
               </w:rPr>
               <w:t xml:space="preserve">In the Context of Dashboard the KukaDigitalTwin shall display the </w:t>
             </w:r>
+            <w:proofErr w:type="spellStart"/>
             <w:r>
               <w:rPr>
                 <w:lang w:val="en-US"/>
               </w:rPr>
               <w:t>PointToReach</w:t>
             </w:r>
+            <w:proofErr w:type="spellEnd"/>
             <w:r>
               <w:rPr>
                 <w:lang w:val="en-US"/>
@@ -22869,19 +24093,7 @@
               <w:rPr>
                 <w:lang w:val="en-US"/>
               </w:rPr>
-              <w:t xml:space="preserve">Set </w:t>
-            </w:r>
-            <w:r>
-              <w:rPr>
-                <w:lang w:val="en-US"/>
-              </w:rPr>
-              <w:t xml:space="preserve">multiple points </w:t>
-            </w:r>
-            <w:r>
-              <w:rPr>
-                <w:lang w:val="en-US"/>
-              </w:rPr>
-              <w:t xml:space="preserve">  </w:t>
+              <w:t xml:space="preserve">Set multiple points   </w:t>
             </w:r>
           </w:p>
           <w:p>
@@ -22910,13 +24122,7 @@
               <w:rPr>
                 <w:lang w:val="en-US"/>
               </w:rPr>
-              <w:t xml:space="preserve">In the Context of Dashboard the KukaDigitalTwin shall </w:t>
-            </w:r>
-            <w:r>
-              <w:rPr>
-                <w:lang w:val="en-US"/>
-              </w:rPr>
-              <w:t>set multiple points to reach.</w:t>
+              <w:t>In the Context of Dashboard the KukaDigitalTwin shall set multiple points to reach.</w:t>
             </w:r>
           </w:p>
         </w:tc>
@@ -22981,13 +24187,7 @@
               <w:rPr>
                 <w:lang w:val="en-US"/>
               </w:rPr>
-              <w:t>SR-4</w:t>
-            </w:r>
-            <w:r>
-              <w:rPr>
-                <w:lang w:val="en-US"/>
-              </w:rPr>
-              <w:t>4</w:t>
+              <w:t>SR-44</w:t>
             </w:r>
           </w:p>
         </w:tc>
@@ -23279,13 +24479,7 @@
               <w:rPr>
                 <w:lang w:val="en-US"/>
               </w:rPr>
-              <w:t>SR-4</w:t>
-            </w:r>
-            <w:r>
-              <w:rPr>
-                <w:lang w:val="en-US"/>
-              </w:rPr>
-              <w:t>6</w:t>
+              <w:t>SR-46</w:t>
             </w:r>
           </w:p>
         </w:tc>
@@ -23314,13 +24508,7 @@
               <w:rPr>
                 <w:lang w:val="en-US"/>
               </w:rPr>
-              <w:t>Resume</w:t>
-            </w:r>
-            <w:r>
-              <w:rPr>
-                <w:lang w:val="en-US"/>
-              </w:rPr>
-              <w:t xml:space="preserve"> the Run</w:t>
+              <w:t>Resume the Run</w:t>
             </w:r>
           </w:p>
           <w:p>
@@ -23752,6 +24940,135 @@
         </w:rPr>
       </w:pPr>
     </w:p>
+    <w:tbl>
+      <w:tblPr>
+        <w:tblStyle w:val="GridTable4-Accent4"/>
+        <w:tblW w:w="0" w:type="auto"/>
+        <w:tblLook w:val="04A0" w:firstRow="1" w:lastRow="0" w:firstColumn="1" w:lastColumn="0" w:noHBand="0" w:noVBand="1"/>
+      </w:tblPr>
+      <w:tblGrid>
+        <w:gridCol w:w="2263"/>
+        <w:gridCol w:w="6753"/>
+      </w:tblGrid>
+      <w:tr>
+        <w:trPr>
+          <w:cnfStyle w:val="100000000000" w:firstRow="1" w:lastRow="0" w:firstColumn="0" w:lastColumn="0" w:oddVBand="0" w:evenVBand="0" w:oddHBand="0" w:evenHBand="0" w:firstRowFirstColumn="0" w:firstRowLastColumn="0" w:lastRowFirstColumn="0" w:lastRowLastColumn="0"/>
+        </w:trPr>
+        <w:tc>
+          <w:tcPr>
+            <w:cnfStyle w:val="001000000000" w:firstRow="0" w:lastRow="0" w:firstColumn="1" w:lastColumn="0" w:oddVBand="0" w:evenVBand="0" w:oddHBand="0" w:evenHBand="0" w:firstRowFirstColumn="0" w:firstRowLastColumn="0" w:lastRowFirstColumn="0" w:lastRowLastColumn="0"/>
+            <w:tcW w:w="2263" w:type="dxa"/>
+          </w:tcPr>
+          <w:p>
+            <w:pPr>
+              <w:pStyle w:val="ArialHS0"/>
+              <w:jc w:val="center"/>
+              <w:rPr>
+                <w:lang w:val="en-US"/>
+              </w:rPr>
+            </w:pPr>
+            <w:r>
+              <w:rPr>
+                <w:lang w:val="en-US"/>
+              </w:rPr>
+              <w:t>Requirement ID</w:t>
+            </w:r>
+          </w:p>
+        </w:tc>
+        <w:tc>
+          <w:tcPr>
+            <w:tcW w:w="6753" w:type="dxa"/>
+          </w:tcPr>
+          <w:p>
+            <w:pPr>
+              <w:pStyle w:val="ArialHS0"/>
+              <w:cnfStyle w:val="100000000000" w:firstRow="1" w:lastRow="0" w:firstColumn="0" w:lastColumn="0" w:oddVBand="0" w:evenVBand="0" w:oddHBand="0" w:evenHBand="0" w:firstRowFirstColumn="0" w:firstRowLastColumn="0" w:lastRowFirstColumn="0" w:lastRowLastColumn="0"/>
+              <w:rPr>
+                <w:lang w:val="en-US"/>
+              </w:rPr>
+            </w:pPr>
+            <w:r>
+              <w:rPr>
+                <w:lang w:val="en-US"/>
+              </w:rPr>
+              <w:t>NFSR-</w:t>
+            </w:r>
+            <w:r>
+              <w:rPr>
+                <w:lang w:val="en-US"/>
+              </w:rPr>
+              <w:t>2</w:t>
+            </w:r>
+          </w:p>
+        </w:tc>
+      </w:tr>
+      <w:tr>
+        <w:trPr>
+          <w:cnfStyle w:val="000000100000" w:firstRow="0" w:lastRow="0" w:firstColumn="0" w:lastColumn="0" w:oddVBand="0" w:evenVBand="0" w:oddHBand="1" w:evenHBand="0" w:firstRowFirstColumn="0" w:firstRowLastColumn="0" w:lastRowFirstColumn="0" w:lastRowLastColumn="0"/>
+          <w:trHeight w:val="350"/>
+        </w:trPr>
+        <w:tc>
+          <w:tcPr>
+            <w:cnfStyle w:val="001000000000" w:firstRow="0" w:lastRow="0" w:firstColumn="1" w:lastColumn="0" w:oddVBand="0" w:evenVBand="0" w:oddHBand="0" w:evenHBand="0" w:firstRowFirstColumn="0" w:firstRowLastColumn="0" w:lastRowFirstColumn="0" w:lastRowLastColumn="0"/>
+            <w:tcW w:w="2263" w:type="dxa"/>
+          </w:tcPr>
+          <w:p>
+            <w:pPr>
+              <w:pStyle w:val="ArialHS0"/>
+              <w:jc w:val="center"/>
+              <w:rPr>
+                <w:lang w:val="en-US"/>
+              </w:rPr>
+            </w:pPr>
+            <w:r>
+              <w:rPr>
+                <w:lang w:val="en-US"/>
+              </w:rPr>
+              <w:t>Remote Access</w:t>
+            </w:r>
+            <w:r>
+              <w:rPr>
+                <w:lang w:val="en-DE"/>
+              </w:rPr>
+              <w:t> </w:t>
+            </w:r>
+          </w:p>
+        </w:tc>
+        <w:tc>
+          <w:tcPr>
+            <w:tcW w:w="6753" w:type="dxa"/>
+          </w:tcPr>
+          <w:p>
+            <w:pPr>
+              <w:pStyle w:val="ArialHS0"/>
+              <w:cnfStyle w:val="000000100000" w:firstRow="0" w:lastRow="0" w:firstColumn="0" w:lastColumn="0" w:oddVBand="0" w:evenVBand="0" w:oddHBand="1" w:evenHBand="0" w:firstRowFirstColumn="0" w:firstRowLastColumn="0" w:lastRowFirstColumn="0" w:lastRowLastColumn="0"/>
+              <w:rPr>
+                <w:lang w:val="en-US"/>
+              </w:rPr>
+            </w:pPr>
+            <w:r>
+              <w:rPr>
+                <w:lang w:val="en-US"/>
+              </w:rPr>
+              <w:t>The KukaDigitalTwin shall be able to start the Dashboard remotely and grant access to all its functionalities.</w:t>
+            </w:r>
+            <w:r>
+              <w:rPr>
+                <w:lang w:val="en-DE"/>
+              </w:rPr>
+              <w:t> </w:t>
+            </w:r>
+          </w:p>
+        </w:tc>
+      </w:tr>
+    </w:tbl>
+    <w:p>
+      <w:pPr>
+        <w:rPr>
+          <w:lang w:val="en-DE"/>
+        </w:rPr>
+      </w:pPr>
+    </w:p>
     <w:p>
       <w:pPr>
         <w:rPr>
@@ -23762,10 +25079,21 @@
       </w:pPr>
       <w:r>
         <w:rPr>
+          <w:rFonts w:asciiTheme="minorBidi" w:hAnsiTheme="minorBidi"/>
+          <w:sz w:val="24"/>
           <w:lang w:val="en-US"/>
         </w:rPr>
         <w:br w:type="page"/>
       </w:r>
+    </w:p>
+    <w:p>
+      <w:pPr>
+        <w:rPr>
+          <w:rFonts w:asciiTheme="minorBidi" w:hAnsiTheme="minorBidi"/>
+          <w:sz w:val="24"/>
+          <w:lang w:val="en-US"/>
+        </w:rPr>
+      </w:pPr>
     </w:p>
     <w:p>
       <w:pPr>
@@ -23783,7 +25111,6 @@
         <w:rPr>
           <w:lang w:val="en-US"/>
         </w:rPr>
-        <w:lastRenderedPageBreak/>
         <w:t>Templates</w:t>
       </w:r>
       <w:bookmarkEnd w:id="20"/>
@@ -28938,7 +30265,6 @@
   <w:style w:type="character" w:default="1" w:styleId="DefaultParagraphFont">
     <w:name w:val="Default Paragraph Font"/>
     <w:uiPriority w:val="1"/>
-    <w:semiHidden/>
     <w:unhideWhenUsed/>
   </w:style>
   <w:style w:type="table" w:default="1" w:styleId="TableNormal">
@@ -30054,6 +31380,7 @@
     <w:rsid w:val="00311D25"/>
     <w:rsid w:val="003B359E"/>
     <w:rsid w:val="003C0A42"/>
+    <w:rsid w:val="00467E26"/>
     <w:rsid w:val="005528F9"/>
     <w:rsid w:val="00583D51"/>
     <w:rsid w:val="00593AF7"/>
@@ -30062,12 +31389,15 @@
     <w:rsid w:val="007C6FF3"/>
     <w:rsid w:val="0084221B"/>
     <w:rsid w:val="008B4B41"/>
+    <w:rsid w:val="008C3DF6"/>
     <w:rsid w:val="008E13FE"/>
     <w:rsid w:val="009576F6"/>
     <w:rsid w:val="00AC498A"/>
+    <w:rsid w:val="00AF7950"/>
     <w:rsid w:val="00B03F89"/>
     <w:rsid w:val="00B93431"/>
     <w:rsid w:val="00D15C98"/>
+    <w:rsid w:val="00D43FBC"/>
     <w:rsid w:val="00DE225C"/>
     <w:rsid w:val="00E0127F"/>
     <w:rsid w:val="00E35941"/>

</xml_diff>